<commit_message>
Correzioni + ultime 3 query
</commit_message>
<xml_diff>
--- a/Query per relazioni.docx
+++ b/Query per relazioni.docx
@@ -32,7 +32,7 @@
           <w:lang w:eastAsia="it-IT"/>
         </w:rPr>
       </w:pPr>
-      <w:hyperlink r:id="rId5" w:tgtFrame="mysql_doc" w:history="1">
+      <w:hyperlink r:id="rId6" w:tgtFrame="mysql_doc" w:history="1">
         <w:r>
           <w:rPr>
             <w:rFonts w:ascii="Courier New" w:eastAsia="Times New Roman" w:hAnsi="Courier New" w:cs="Courier New"/>
@@ -54,7 +54,7 @@
         </w:rPr>
         <w:t xml:space="preserve"> </w:t>
       </w:r>
-      <w:hyperlink r:id="rId6" w:anchor="function_count" w:tgtFrame="mysql_doc" w:history="1">
+      <w:hyperlink r:id="rId7" w:anchor="function_count" w:tgtFrame="mysql_doc" w:history="1">
         <w:r>
           <w:rPr>
             <w:rFonts w:ascii="Courier New" w:eastAsia="Times New Roman" w:hAnsi="Courier New" w:cs="Courier New"/>
@@ -75,90 +75,6 @@
           <w:lang w:eastAsia="it-IT"/>
         </w:rPr>
         <w:t xml:space="preserve">(id), </w:t>
-      </w:r>
-      <w:hyperlink r:id="rId7" w:tgtFrame="mysql_doc" w:history="1">
-        <w:r>
-          <w:rPr>
-            <w:rFonts w:ascii="Courier New" w:eastAsia="Times New Roman" w:hAnsi="Courier New" w:cs="Courier New"/>
-            <w:color w:val="0000FF"/>
-            <w:sz w:val="20"/>
-            <w:szCs w:val="20"/>
-            <w:u w:val="single"/>
-            <w:lang w:eastAsia="it-IT"/>
-          </w:rPr>
-          <w:t>YEAR</w:t>
-        </w:r>
-      </w:hyperlink>
-      <w:r>
-        <w:rPr>
-          <w:rFonts w:ascii="Courier New" w:eastAsia="Times New Roman" w:hAnsi="Courier New" w:cs="Courier New"/>
-          <w:sz w:val="20"/>
-          <w:szCs w:val="20"/>
-          <w:lang w:eastAsia="it-IT"/>
-        </w:rPr>
-        <w:t>(`</w:t>
-      </w:r>
-      <w:proofErr w:type="spellStart"/>
-      <w:r>
-        <w:rPr>
-          <w:rFonts w:ascii="Courier New" w:eastAsia="Times New Roman" w:hAnsi="Courier New" w:cs="Courier New"/>
-          <w:sz w:val="20"/>
-          <w:szCs w:val="20"/>
-          <w:lang w:eastAsia="it-IT"/>
-        </w:rPr>
-        <w:t>date_of_birth</w:t>
-      </w:r>
-      <w:proofErr w:type="spellEnd"/>
-      <w:r>
-        <w:rPr>
-          <w:rFonts w:ascii="Courier New" w:eastAsia="Times New Roman" w:hAnsi="Courier New" w:cs="Courier New"/>
-          <w:sz w:val="20"/>
-          <w:szCs w:val="20"/>
-          <w:lang w:eastAsia="it-IT"/>
-        </w:rPr>
-        <w:t xml:space="preserve">`) </w:t>
-      </w:r>
-    </w:p>
-    <w:p>
-      <w:pPr>
-        <w:pStyle w:val="Paragrafoelenco"/>
-        <w:spacing w:after="0" w:line="240" w:lineRule="auto"/>
-        <w:rPr>
-          <w:rFonts w:ascii="Courier New" w:eastAsia="Times New Roman" w:hAnsi="Courier New" w:cs="Courier New"/>
-          <w:sz w:val="20"/>
-          <w:szCs w:val="20"/>
-          <w:lang w:eastAsia="it-IT"/>
-        </w:rPr>
-      </w:pPr>
-      <w:r>
-        <w:rPr>
-          <w:rFonts w:ascii="Courier New" w:eastAsia="Times New Roman" w:hAnsi="Courier New" w:cs="Courier New"/>
-          <w:sz w:val="20"/>
-          <w:szCs w:val="20"/>
-          <w:lang w:eastAsia="it-IT"/>
-        </w:rPr>
-        <w:t xml:space="preserve">FROM `ospiti` </w:t>
-      </w:r>
-    </w:p>
-    <w:p>
-      <w:pPr>
-        <w:pStyle w:val="Paragrafoelenco"/>
-        <w:spacing w:after="0" w:line="240" w:lineRule="auto"/>
-        <w:rPr>
-          <w:rFonts w:ascii="Courier New" w:eastAsia="Times New Roman" w:hAnsi="Courier New" w:cs="Courier New"/>
-          <w:sz w:val="20"/>
-          <w:szCs w:val="20"/>
-          <w:lang w:eastAsia="it-IT"/>
-        </w:rPr>
-      </w:pPr>
-      <w:r>
-        <w:rPr>
-          <w:rFonts w:ascii="Courier New" w:eastAsia="Times New Roman" w:hAnsi="Courier New" w:cs="Courier New"/>
-          <w:sz w:val="20"/>
-          <w:szCs w:val="20"/>
-          <w:lang w:eastAsia="it-IT"/>
-        </w:rPr>
-        <w:t xml:space="preserve">GROUP BY </w:t>
       </w:r>
       <w:hyperlink r:id="rId8" w:tgtFrame="mysql_doc" w:history="1">
         <w:r>
@@ -200,6 +116,90 @@
           <w:szCs w:val="20"/>
           <w:lang w:eastAsia="it-IT"/>
         </w:rPr>
+        <w:t xml:space="preserve">`) </w:t>
+      </w:r>
+    </w:p>
+    <w:p>
+      <w:pPr>
+        <w:pStyle w:val="Paragrafoelenco"/>
+        <w:spacing w:after="0" w:line="240" w:lineRule="auto"/>
+        <w:rPr>
+          <w:rFonts w:ascii="Courier New" w:eastAsia="Times New Roman" w:hAnsi="Courier New" w:cs="Courier New"/>
+          <w:sz w:val="20"/>
+          <w:szCs w:val="20"/>
+          <w:lang w:eastAsia="it-IT"/>
+        </w:rPr>
+      </w:pPr>
+      <w:r>
+        <w:rPr>
+          <w:rFonts w:ascii="Courier New" w:eastAsia="Times New Roman" w:hAnsi="Courier New" w:cs="Courier New"/>
+          <w:sz w:val="20"/>
+          <w:szCs w:val="20"/>
+          <w:lang w:eastAsia="it-IT"/>
+        </w:rPr>
+        <w:t xml:space="preserve">FROM `ospiti` </w:t>
+      </w:r>
+    </w:p>
+    <w:p>
+      <w:pPr>
+        <w:pStyle w:val="Paragrafoelenco"/>
+        <w:spacing w:after="0" w:line="240" w:lineRule="auto"/>
+        <w:rPr>
+          <w:rFonts w:ascii="Courier New" w:eastAsia="Times New Roman" w:hAnsi="Courier New" w:cs="Courier New"/>
+          <w:sz w:val="20"/>
+          <w:szCs w:val="20"/>
+          <w:lang w:eastAsia="it-IT"/>
+        </w:rPr>
+      </w:pPr>
+      <w:r>
+        <w:rPr>
+          <w:rFonts w:ascii="Courier New" w:eastAsia="Times New Roman" w:hAnsi="Courier New" w:cs="Courier New"/>
+          <w:sz w:val="20"/>
+          <w:szCs w:val="20"/>
+          <w:lang w:eastAsia="it-IT"/>
+        </w:rPr>
+        <w:t xml:space="preserve">GROUP BY </w:t>
+      </w:r>
+      <w:hyperlink r:id="rId9" w:tgtFrame="mysql_doc" w:history="1">
+        <w:r>
+          <w:rPr>
+            <w:rFonts w:ascii="Courier New" w:eastAsia="Times New Roman" w:hAnsi="Courier New" w:cs="Courier New"/>
+            <w:color w:val="0000FF"/>
+            <w:sz w:val="20"/>
+            <w:szCs w:val="20"/>
+            <w:u w:val="single"/>
+            <w:lang w:eastAsia="it-IT"/>
+          </w:rPr>
+          <w:t>YEAR</w:t>
+        </w:r>
+      </w:hyperlink>
+      <w:r>
+        <w:rPr>
+          <w:rFonts w:ascii="Courier New" w:eastAsia="Times New Roman" w:hAnsi="Courier New" w:cs="Courier New"/>
+          <w:sz w:val="20"/>
+          <w:szCs w:val="20"/>
+          <w:lang w:eastAsia="it-IT"/>
+        </w:rPr>
+        <w:t>(`</w:t>
+      </w:r>
+      <w:proofErr w:type="spellStart"/>
+      <w:r>
+        <w:rPr>
+          <w:rFonts w:ascii="Courier New" w:eastAsia="Times New Roman" w:hAnsi="Courier New" w:cs="Courier New"/>
+          <w:sz w:val="20"/>
+          <w:szCs w:val="20"/>
+          <w:lang w:eastAsia="it-IT"/>
+        </w:rPr>
+        <w:t>date_of_birth</w:t>
+      </w:r>
+      <w:proofErr w:type="spellEnd"/>
+      <w:r>
+        <w:rPr>
+          <w:rFonts w:ascii="Courier New" w:eastAsia="Times New Roman" w:hAnsi="Courier New" w:cs="Courier New"/>
+          <w:sz w:val="20"/>
+          <w:szCs w:val="20"/>
+          <w:lang w:eastAsia="it-IT"/>
+        </w:rPr>
         <w:t>`)</w:t>
       </w:r>
       <w:r>
@@ -260,7 +260,7 @@
           <w:lang w:eastAsia="it-IT"/>
         </w:rPr>
       </w:pPr>
-      <w:hyperlink r:id="rId9" w:tgtFrame="mysql_doc" w:history="1">
+      <w:hyperlink r:id="rId10" w:tgtFrame="mysql_doc" w:history="1">
         <w:r>
           <w:rPr>
             <w:rFonts w:ascii="Courier New" w:eastAsia="Times New Roman" w:hAnsi="Courier New" w:cs="Courier New"/>
@@ -282,7 +282,7 @@
         </w:rPr>
         <w:t xml:space="preserve"> </w:t>
       </w:r>
-      <w:hyperlink r:id="rId10" w:anchor="function_sum" w:tgtFrame="mysql_doc" w:history="1">
+      <w:hyperlink r:id="rId11" w:anchor="function_sum" w:tgtFrame="mysql_doc" w:history="1">
         <w:r>
           <w:rPr>
             <w:rFonts w:ascii="Courier New" w:eastAsia="Times New Roman" w:hAnsi="Courier New" w:cs="Courier New"/>
@@ -415,7 +415,7 @@
           <w:lang w:eastAsia="it-IT"/>
         </w:rPr>
       </w:pPr>
-      <w:hyperlink r:id="rId11" w:tgtFrame="mysql_doc" w:history="1">
+      <w:hyperlink r:id="rId12" w:tgtFrame="mysql_doc" w:history="1">
         <w:r>
           <w:rPr>
             <w:rFonts w:ascii="Courier New" w:eastAsia="Times New Roman" w:hAnsi="Courier New" w:cs="Courier New"/>
@@ -437,7 +437,7 @@
         </w:rPr>
         <w:t xml:space="preserve"> </w:t>
       </w:r>
-      <w:hyperlink r:id="rId12" w:anchor="function_count" w:tgtFrame="mysql_doc" w:history="1">
+      <w:hyperlink r:id="rId13" w:anchor="function_count" w:tgtFrame="mysql_doc" w:history="1">
         <w:r>
           <w:rPr>
             <w:rFonts w:ascii="Courier New" w:eastAsia="Times New Roman" w:hAnsi="Courier New" w:cs="Courier New"/>
@@ -577,234 +577,6 @@
           <w:rFonts w:ascii="Century Gothic" w:hAnsi="Century Gothic"/>
         </w:rPr>
         <w:t>Stampare tutti gli ospiti per ogni prenotazione</w:t>
-      </w:r>
-    </w:p>
-    <w:p>
-      <w:pPr>
-        <w:pStyle w:val="Paragrafoelenco"/>
-        <w:spacing w:after="0" w:line="240" w:lineRule="auto"/>
-        <w:rPr>
-          <w:rFonts w:ascii="Courier New" w:eastAsia="Times New Roman" w:hAnsi="Courier New" w:cs="Courier New"/>
-          <w:sz w:val="20"/>
-          <w:szCs w:val="20"/>
-          <w:lang w:eastAsia="it-IT"/>
-        </w:rPr>
-      </w:pPr>
-      <w:hyperlink r:id="rId13" w:tgtFrame="mysql_doc" w:history="1">
-        <w:r>
-          <w:rPr>
-            <w:rFonts w:ascii="Courier New" w:eastAsia="Times New Roman" w:hAnsi="Courier New" w:cs="Courier New"/>
-            <w:color w:val="0000FF"/>
-            <w:sz w:val="20"/>
-            <w:szCs w:val="20"/>
-            <w:u w:val="single"/>
-            <w:lang w:eastAsia="it-IT"/>
-          </w:rPr>
-          <w:t>SELECT</w:t>
-        </w:r>
-      </w:hyperlink>
-      <w:r>
-        <w:rPr>
-          <w:rFonts w:ascii="Courier New" w:eastAsia="Times New Roman" w:hAnsi="Courier New" w:cs="Courier New"/>
-          <w:sz w:val="20"/>
-          <w:szCs w:val="20"/>
-          <w:lang w:eastAsia="it-IT"/>
-        </w:rPr>
-        <w:t xml:space="preserve"> `prenotazione_id`,`</w:t>
-      </w:r>
-      <w:proofErr w:type="spellStart"/>
-      <w:r>
-        <w:rPr>
-          <w:rFonts w:ascii="Courier New" w:eastAsia="Times New Roman" w:hAnsi="Courier New" w:cs="Courier New"/>
-          <w:sz w:val="20"/>
-          <w:szCs w:val="20"/>
-          <w:lang w:eastAsia="it-IT"/>
-        </w:rPr>
-        <w:t>ospite_id</w:t>
-      </w:r>
-      <w:proofErr w:type="spellEnd"/>
-      <w:r>
-        <w:rPr>
-          <w:rFonts w:ascii="Courier New" w:eastAsia="Times New Roman" w:hAnsi="Courier New" w:cs="Courier New"/>
-          <w:sz w:val="20"/>
-          <w:szCs w:val="20"/>
-          <w:lang w:eastAsia="it-IT"/>
-        </w:rPr>
-        <w:t xml:space="preserve">`, ospiti.name, </w:t>
-      </w:r>
-      <w:proofErr w:type="spellStart"/>
-      <w:r>
-        <w:rPr>
-          <w:rFonts w:ascii="Courier New" w:eastAsia="Times New Roman" w:hAnsi="Courier New" w:cs="Courier New"/>
-          <w:sz w:val="20"/>
-          <w:szCs w:val="20"/>
-          <w:lang w:eastAsia="it-IT"/>
-        </w:rPr>
-        <w:t>ospiti.lastname</w:t>
-      </w:r>
-      <w:proofErr w:type="spellEnd"/>
-      <w:r>
-        <w:rPr>
-          <w:rFonts w:ascii="Courier New" w:eastAsia="Times New Roman" w:hAnsi="Courier New" w:cs="Courier New"/>
-          <w:sz w:val="20"/>
-          <w:szCs w:val="20"/>
-          <w:lang w:eastAsia="it-IT"/>
-        </w:rPr>
-        <w:t xml:space="preserve"> </w:t>
-      </w:r>
-    </w:p>
-    <w:p>
-      <w:pPr>
-        <w:pStyle w:val="Paragrafoelenco"/>
-        <w:spacing w:after="0" w:line="240" w:lineRule="auto"/>
-        <w:rPr>
-          <w:rFonts w:ascii="Courier New" w:eastAsia="Times New Roman" w:hAnsi="Courier New" w:cs="Courier New"/>
-          <w:sz w:val="20"/>
-          <w:szCs w:val="20"/>
-          <w:lang w:eastAsia="it-IT"/>
-        </w:rPr>
-      </w:pPr>
-      <w:r>
-        <w:rPr>
-          <w:rFonts w:ascii="Courier New" w:eastAsia="Times New Roman" w:hAnsi="Courier New" w:cs="Courier New"/>
-          <w:sz w:val="20"/>
-          <w:szCs w:val="20"/>
-          <w:lang w:eastAsia="it-IT"/>
-        </w:rPr>
-        <w:t>FROM `</w:t>
-      </w:r>
-      <w:proofErr w:type="spellStart"/>
-      <w:r>
-        <w:rPr>
-          <w:rFonts w:ascii="Courier New" w:eastAsia="Times New Roman" w:hAnsi="Courier New" w:cs="Courier New"/>
-          <w:sz w:val="20"/>
-          <w:szCs w:val="20"/>
-          <w:lang w:eastAsia="it-IT"/>
-        </w:rPr>
-        <w:t>prenotazioni_has_ospiti</w:t>
-      </w:r>
-      <w:proofErr w:type="spellEnd"/>
-      <w:r>
-        <w:rPr>
-          <w:rFonts w:ascii="Courier New" w:eastAsia="Times New Roman" w:hAnsi="Courier New" w:cs="Courier New"/>
-          <w:sz w:val="20"/>
-          <w:szCs w:val="20"/>
-          <w:lang w:eastAsia="it-IT"/>
-        </w:rPr>
-        <w:t xml:space="preserve">` </w:t>
-      </w:r>
-    </w:p>
-    <w:p>
-      <w:pPr>
-        <w:pStyle w:val="Paragrafoelenco"/>
-        <w:spacing w:after="0" w:line="240" w:lineRule="auto"/>
-        <w:rPr>
-          <w:rFonts w:ascii="Courier New" w:eastAsia="Times New Roman" w:hAnsi="Courier New" w:cs="Courier New"/>
-          <w:sz w:val="20"/>
-          <w:szCs w:val="20"/>
-          <w:lang w:eastAsia="it-IT"/>
-        </w:rPr>
-      </w:pPr>
-      <w:r>
-        <w:rPr>
-          <w:rFonts w:ascii="Courier New" w:eastAsia="Times New Roman" w:hAnsi="Courier New" w:cs="Courier New"/>
-          <w:sz w:val="20"/>
-          <w:szCs w:val="20"/>
-          <w:lang w:eastAsia="it-IT"/>
-        </w:rPr>
-        <w:t xml:space="preserve">INNER JOIN `ospiti` </w:t>
-      </w:r>
-    </w:p>
-    <w:p>
-      <w:pPr>
-        <w:pStyle w:val="Paragrafoelenco"/>
-        <w:spacing w:after="0" w:line="240" w:lineRule="auto"/>
-        <w:rPr>
-          <w:rFonts w:ascii="Courier New" w:eastAsia="Times New Roman" w:hAnsi="Courier New" w:cs="Courier New"/>
-          <w:sz w:val="20"/>
-          <w:szCs w:val="20"/>
-          <w:lang w:eastAsia="it-IT"/>
-        </w:rPr>
-      </w:pPr>
-      <w:r>
-        <w:rPr>
-          <w:rFonts w:ascii="Courier New" w:eastAsia="Times New Roman" w:hAnsi="Courier New" w:cs="Courier New"/>
-          <w:sz w:val="20"/>
-          <w:szCs w:val="20"/>
-          <w:lang w:eastAsia="it-IT"/>
-        </w:rPr>
-        <w:t>ON ospiti.id = `</w:t>
-      </w:r>
-      <w:proofErr w:type="spellStart"/>
-      <w:r>
-        <w:rPr>
-          <w:rFonts w:ascii="Courier New" w:eastAsia="Times New Roman" w:hAnsi="Courier New" w:cs="Courier New"/>
-          <w:sz w:val="20"/>
-          <w:szCs w:val="20"/>
-          <w:lang w:eastAsia="it-IT"/>
-        </w:rPr>
-        <w:t>ospite_id</w:t>
-      </w:r>
-      <w:proofErr w:type="spellEnd"/>
-      <w:r>
-        <w:rPr>
-          <w:rFonts w:ascii="Courier New" w:eastAsia="Times New Roman" w:hAnsi="Courier New" w:cs="Courier New"/>
-          <w:sz w:val="20"/>
-          <w:szCs w:val="20"/>
-          <w:lang w:eastAsia="it-IT"/>
-        </w:rPr>
-        <w:t>`</w:t>
-      </w:r>
-      <w:r>
-        <w:rPr>
-          <w:rFonts w:ascii="Courier New" w:eastAsia="Times New Roman" w:hAnsi="Courier New" w:cs="Courier New"/>
-          <w:sz w:val="20"/>
-          <w:szCs w:val="20"/>
-          <w:lang w:eastAsia="it-IT"/>
-        </w:rPr>
-        <w:t>;</w:t>
-      </w:r>
-    </w:p>
-    <w:p>
-      <w:pPr>
-        <w:pStyle w:val="Paragrafoelenco"/>
-        <w:spacing w:line="276" w:lineRule="auto"/>
-        <w:rPr>
-          <w:rFonts w:ascii="Century Gothic" w:hAnsi="Century Gothic"/>
-        </w:rPr>
-      </w:pPr>
-    </w:p>
-    <w:p>
-      <w:pPr>
-        <w:pStyle w:val="Paragrafoelenco"/>
-        <w:numPr>
-          <w:ilvl w:val="0"/>
-          <w:numId w:val="3"/>
-        </w:numPr>
-        <w:spacing w:line="276" w:lineRule="auto"/>
-        <w:rPr>
-          <w:rFonts w:ascii="Century Gothic" w:hAnsi="Century Gothic"/>
-        </w:rPr>
-      </w:pPr>
-      <w:r>
-        <w:rPr>
-          <w:rFonts w:ascii="Century Gothic" w:hAnsi="Century Gothic"/>
-        </w:rPr>
-        <w:t xml:space="preserve">Stampare Nome, Cognome, Prezzo e Pagante per tutte le prenotazioni fatte a </w:t>
-      </w:r>
-      <w:proofErr w:type="gramStart"/>
-      <w:r>
-        <w:rPr>
-          <w:rFonts w:ascii="Century Gothic" w:hAnsi="Century Gothic"/>
-        </w:rPr>
-        <w:t>Maggio</w:t>
-      </w:r>
-      <w:proofErr w:type="gramEnd"/>
-      <w:r>
-        <w:rPr>
-          <w:rFonts w:ascii="Century Gothic" w:hAnsi="Century Gothic"/>
-        </w:rPr>
-        <w:t xml:space="preserve"> 2018</w:t>
       </w:r>
     </w:p>
     <w:p>
@@ -838,6 +610,234 @@
           <w:szCs w:val="20"/>
           <w:lang w:eastAsia="it-IT"/>
         </w:rPr>
+        <w:t xml:space="preserve"> `prenotazione_id`,`</w:t>
+      </w:r>
+      <w:proofErr w:type="spellStart"/>
+      <w:r>
+        <w:rPr>
+          <w:rFonts w:ascii="Courier New" w:eastAsia="Times New Roman" w:hAnsi="Courier New" w:cs="Courier New"/>
+          <w:sz w:val="20"/>
+          <w:szCs w:val="20"/>
+          <w:lang w:eastAsia="it-IT"/>
+        </w:rPr>
+        <w:t>ospite_id</w:t>
+      </w:r>
+      <w:proofErr w:type="spellEnd"/>
+      <w:r>
+        <w:rPr>
+          <w:rFonts w:ascii="Courier New" w:eastAsia="Times New Roman" w:hAnsi="Courier New" w:cs="Courier New"/>
+          <w:sz w:val="20"/>
+          <w:szCs w:val="20"/>
+          <w:lang w:eastAsia="it-IT"/>
+        </w:rPr>
+        <w:t xml:space="preserve">`, ospiti.name, </w:t>
+      </w:r>
+      <w:proofErr w:type="spellStart"/>
+      <w:r>
+        <w:rPr>
+          <w:rFonts w:ascii="Courier New" w:eastAsia="Times New Roman" w:hAnsi="Courier New" w:cs="Courier New"/>
+          <w:sz w:val="20"/>
+          <w:szCs w:val="20"/>
+          <w:lang w:eastAsia="it-IT"/>
+        </w:rPr>
+        <w:t>ospiti.lastname</w:t>
+      </w:r>
+      <w:proofErr w:type="spellEnd"/>
+      <w:r>
+        <w:rPr>
+          <w:rFonts w:ascii="Courier New" w:eastAsia="Times New Roman" w:hAnsi="Courier New" w:cs="Courier New"/>
+          <w:sz w:val="20"/>
+          <w:szCs w:val="20"/>
+          <w:lang w:eastAsia="it-IT"/>
+        </w:rPr>
+        <w:t xml:space="preserve"> </w:t>
+      </w:r>
+    </w:p>
+    <w:p>
+      <w:pPr>
+        <w:pStyle w:val="Paragrafoelenco"/>
+        <w:spacing w:after="0" w:line="240" w:lineRule="auto"/>
+        <w:rPr>
+          <w:rFonts w:ascii="Courier New" w:eastAsia="Times New Roman" w:hAnsi="Courier New" w:cs="Courier New"/>
+          <w:sz w:val="20"/>
+          <w:szCs w:val="20"/>
+          <w:lang w:eastAsia="it-IT"/>
+        </w:rPr>
+      </w:pPr>
+      <w:r>
+        <w:rPr>
+          <w:rFonts w:ascii="Courier New" w:eastAsia="Times New Roman" w:hAnsi="Courier New" w:cs="Courier New"/>
+          <w:sz w:val="20"/>
+          <w:szCs w:val="20"/>
+          <w:lang w:eastAsia="it-IT"/>
+        </w:rPr>
+        <w:t>FROM `</w:t>
+      </w:r>
+      <w:proofErr w:type="spellStart"/>
+      <w:r>
+        <w:rPr>
+          <w:rFonts w:ascii="Courier New" w:eastAsia="Times New Roman" w:hAnsi="Courier New" w:cs="Courier New"/>
+          <w:sz w:val="20"/>
+          <w:szCs w:val="20"/>
+          <w:lang w:eastAsia="it-IT"/>
+        </w:rPr>
+        <w:t>prenotazioni_has_ospiti</w:t>
+      </w:r>
+      <w:proofErr w:type="spellEnd"/>
+      <w:r>
+        <w:rPr>
+          <w:rFonts w:ascii="Courier New" w:eastAsia="Times New Roman" w:hAnsi="Courier New" w:cs="Courier New"/>
+          <w:sz w:val="20"/>
+          <w:szCs w:val="20"/>
+          <w:lang w:eastAsia="it-IT"/>
+        </w:rPr>
+        <w:t xml:space="preserve">` </w:t>
+      </w:r>
+    </w:p>
+    <w:p>
+      <w:pPr>
+        <w:pStyle w:val="Paragrafoelenco"/>
+        <w:spacing w:after="0" w:line="240" w:lineRule="auto"/>
+        <w:rPr>
+          <w:rFonts w:ascii="Courier New" w:eastAsia="Times New Roman" w:hAnsi="Courier New" w:cs="Courier New"/>
+          <w:sz w:val="20"/>
+          <w:szCs w:val="20"/>
+          <w:lang w:eastAsia="it-IT"/>
+        </w:rPr>
+      </w:pPr>
+      <w:r>
+        <w:rPr>
+          <w:rFonts w:ascii="Courier New" w:eastAsia="Times New Roman" w:hAnsi="Courier New" w:cs="Courier New"/>
+          <w:sz w:val="20"/>
+          <w:szCs w:val="20"/>
+          <w:lang w:eastAsia="it-IT"/>
+        </w:rPr>
+        <w:t xml:space="preserve">INNER JOIN `ospiti` </w:t>
+      </w:r>
+    </w:p>
+    <w:p>
+      <w:pPr>
+        <w:pStyle w:val="Paragrafoelenco"/>
+        <w:spacing w:after="0" w:line="240" w:lineRule="auto"/>
+        <w:rPr>
+          <w:rFonts w:ascii="Courier New" w:eastAsia="Times New Roman" w:hAnsi="Courier New" w:cs="Courier New"/>
+          <w:sz w:val="20"/>
+          <w:szCs w:val="20"/>
+          <w:lang w:eastAsia="it-IT"/>
+        </w:rPr>
+      </w:pPr>
+      <w:r>
+        <w:rPr>
+          <w:rFonts w:ascii="Courier New" w:eastAsia="Times New Roman" w:hAnsi="Courier New" w:cs="Courier New"/>
+          <w:sz w:val="20"/>
+          <w:szCs w:val="20"/>
+          <w:lang w:eastAsia="it-IT"/>
+        </w:rPr>
+        <w:t>ON ospiti.id = `</w:t>
+      </w:r>
+      <w:proofErr w:type="spellStart"/>
+      <w:r>
+        <w:rPr>
+          <w:rFonts w:ascii="Courier New" w:eastAsia="Times New Roman" w:hAnsi="Courier New" w:cs="Courier New"/>
+          <w:sz w:val="20"/>
+          <w:szCs w:val="20"/>
+          <w:lang w:eastAsia="it-IT"/>
+        </w:rPr>
+        <w:t>ospite_id</w:t>
+      </w:r>
+      <w:proofErr w:type="spellEnd"/>
+      <w:r>
+        <w:rPr>
+          <w:rFonts w:ascii="Courier New" w:eastAsia="Times New Roman" w:hAnsi="Courier New" w:cs="Courier New"/>
+          <w:sz w:val="20"/>
+          <w:szCs w:val="20"/>
+          <w:lang w:eastAsia="it-IT"/>
+        </w:rPr>
+        <w:t>`</w:t>
+      </w:r>
+      <w:r>
+        <w:rPr>
+          <w:rFonts w:ascii="Courier New" w:eastAsia="Times New Roman" w:hAnsi="Courier New" w:cs="Courier New"/>
+          <w:sz w:val="20"/>
+          <w:szCs w:val="20"/>
+          <w:lang w:eastAsia="it-IT"/>
+        </w:rPr>
+        <w:t>;</w:t>
+      </w:r>
+    </w:p>
+    <w:p>
+      <w:pPr>
+        <w:pStyle w:val="Paragrafoelenco"/>
+        <w:spacing w:line="276" w:lineRule="auto"/>
+        <w:rPr>
+          <w:rFonts w:ascii="Century Gothic" w:hAnsi="Century Gothic"/>
+        </w:rPr>
+      </w:pPr>
+    </w:p>
+    <w:p>
+      <w:pPr>
+        <w:pStyle w:val="Paragrafoelenco"/>
+        <w:numPr>
+          <w:ilvl w:val="0"/>
+          <w:numId w:val="3"/>
+        </w:numPr>
+        <w:spacing w:line="276" w:lineRule="auto"/>
+        <w:rPr>
+          <w:rFonts w:ascii="Century Gothic" w:hAnsi="Century Gothic"/>
+        </w:rPr>
+      </w:pPr>
+      <w:r>
+        <w:rPr>
+          <w:rFonts w:ascii="Century Gothic" w:hAnsi="Century Gothic"/>
+        </w:rPr>
+        <w:t xml:space="preserve">Stampare Nome, Cognome, Prezzo e Pagante per tutte le prenotazioni fatte a </w:t>
+      </w:r>
+      <w:proofErr w:type="gramStart"/>
+      <w:r>
+        <w:rPr>
+          <w:rFonts w:ascii="Century Gothic" w:hAnsi="Century Gothic"/>
+        </w:rPr>
+        <w:t>Maggio</w:t>
+      </w:r>
+      <w:proofErr w:type="gramEnd"/>
+      <w:r>
+        <w:rPr>
+          <w:rFonts w:ascii="Century Gothic" w:hAnsi="Century Gothic"/>
+        </w:rPr>
+        <w:t xml:space="preserve"> 2018</w:t>
+      </w:r>
+    </w:p>
+    <w:p>
+      <w:pPr>
+        <w:pStyle w:val="Paragrafoelenco"/>
+        <w:spacing w:after="0" w:line="240" w:lineRule="auto"/>
+        <w:rPr>
+          <w:rFonts w:ascii="Courier New" w:eastAsia="Times New Roman" w:hAnsi="Courier New" w:cs="Courier New"/>
+          <w:sz w:val="20"/>
+          <w:szCs w:val="20"/>
+          <w:lang w:eastAsia="it-IT"/>
+        </w:rPr>
+      </w:pPr>
+      <w:hyperlink r:id="rId15" w:tgtFrame="mysql_doc" w:history="1">
+        <w:r>
+          <w:rPr>
+            <w:rFonts w:ascii="Courier New" w:eastAsia="Times New Roman" w:hAnsi="Courier New" w:cs="Courier New"/>
+            <w:color w:val="0000FF"/>
+            <w:sz w:val="20"/>
+            <w:szCs w:val="20"/>
+            <w:u w:val="single"/>
+            <w:lang w:eastAsia="it-IT"/>
+          </w:rPr>
+          <w:t>SELECT</w:t>
+        </w:r>
+      </w:hyperlink>
+      <w:r>
+        <w:rPr>
+          <w:rFonts w:ascii="Courier New" w:eastAsia="Times New Roman" w:hAnsi="Courier New" w:cs="Courier New"/>
+          <w:sz w:val="20"/>
+          <w:szCs w:val="20"/>
+          <w:lang w:eastAsia="it-IT"/>
+        </w:rPr>
         <w:t xml:space="preserve"> ospiti.name, </w:t>
       </w:r>
       <w:proofErr w:type="spellStart"/>
@@ -1190,7 +1190,7 @@
         </w:rPr>
         <w:t xml:space="preserve"> BETWEEN '2018-05-01' </w:t>
       </w:r>
-      <w:hyperlink r:id="rId15" w:anchor="operator_and" w:tgtFrame="mysql_doc" w:history="1">
+      <w:hyperlink r:id="rId16" w:anchor="operator_and" w:tgtFrame="mysql_doc" w:history="1">
         <w:r>
           <w:rPr>
             <w:rFonts w:ascii="Courier New" w:eastAsia="Times New Roman" w:hAnsi="Courier New" w:cs="Courier New"/>
@@ -1269,7 +1269,7 @@
           <w:lang w:eastAsia="it-IT"/>
         </w:rPr>
       </w:pPr>
-      <w:hyperlink r:id="rId16" w:tgtFrame="mysql_doc" w:history="1">
+      <w:hyperlink r:id="rId17" w:tgtFrame="mysql_doc" w:history="1">
         <w:r>
           <w:rPr>
             <w:rFonts w:ascii="Courier New" w:eastAsia="Times New Roman" w:hAnsi="Courier New" w:cs="Courier New"/>
@@ -1291,7 +1291,7 @@
         </w:rPr>
         <w:t xml:space="preserve"> </w:t>
       </w:r>
-      <w:hyperlink r:id="rId17" w:anchor="function_sum" w:tgtFrame="mysql_doc" w:history="1">
+      <w:hyperlink r:id="rId18" w:anchor="function_sum" w:tgtFrame="mysql_doc" w:history="1">
         <w:r>
           <w:rPr>
             <w:rFonts w:ascii="Courier New" w:eastAsia="Times New Roman" w:hAnsi="Courier New" w:cs="Courier New"/>
@@ -2073,7 +2073,27 @@
           <w:szCs w:val="20"/>
           <w:lang w:eastAsia="it-IT"/>
         </w:rPr>
-        <w:t>prenotazioni_has_ospiti.prenotazione_id</w:t>
+        <w:t>prenotazioni_has_</w:t>
+      </w:r>
+      <w:proofErr w:type="gramStart"/>
+      <w:r>
+        <w:rPr>
+          <w:rFonts w:ascii="Courier New" w:eastAsia="Times New Roman" w:hAnsi="Courier New" w:cs="Courier New"/>
+          <w:sz w:val="20"/>
+          <w:szCs w:val="20"/>
+          <w:lang w:eastAsia="it-IT"/>
+        </w:rPr>
+        <w:t>ospiti.prenotazione</w:t>
+      </w:r>
+      <w:proofErr w:type="gramEnd"/>
+      <w:r>
+        <w:rPr>
+          <w:rFonts w:ascii="Courier New" w:eastAsia="Times New Roman" w:hAnsi="Courier New" w:cs="Courier New"/>
+          <w:sz w:val="20"/>
+          <w:szCs w:val="20"/>
+          <w:lang w:eastAsia="it-IT"/>
+        </w:rPr>
+        <w:t>_id</w:t>
       </w:r>
       <w:proofErr w:type="spellEnd"/>
       <w:r>
@@ -2085,8 +2105,1007 @@
         </w:rPr>
         <w:t xml:space="preserve"> = '7'</w:t>
       </w:r>
+    </w:p>
+    <w:p>
+      <w:pPr>
+        <w:pStyle w:val="Paragrafoelenco"/>
+        <w:spacing w:line="276" w:lineRule="auto"/>
+        <w:rPr>
+          <w:rFonts w:ascii="Courier New" w:eastAsia="Times New Roman" w:hAnsi="Courier New" w:cs="Courier New"/>
+          <w:color w:val="FF0000"/>
+          <w:sz w:val="20"/>
+          <w:szCs w:val="20"/>
+          <w:lang w:eastAsia="it-IT"/>
+        </w:rPr>
+      </w:pPr>
+      <w:r>
+        <w:rPr>
+          <w:rFonts w:ascii="Courier New" w:eastAsia="Times New Roman" w:hAnsi="Courier New" w:cs="Courier New"/>
+          <w:color w:val="FF0000"/>
+          <w:sz w:val="20"/>
+          <w:szCs w:val="20"/>
+          <w:lang w:eastAsia="it-IT"/>
+        </w:rPr>
+        <w:lastRenderedPageBreak/>
+        <w:t>CORREZIONE</w:t>
+      </w:r>
+      <w:r>
+        <w:rPr>
+          <w:rFonts w:ascii="Courier New" w:eastAsia="Times New Roman" w:hAnsi="Courier New" w:cs="Courier New"/>
+          <w:color w:val="FF0000"/>
+          <w:sz w:val="20"/>
+          <w:szCs w:val="20"/>
+          <w:lang w:eastAsia="it-IT"/>
+        </w:rPr>
+        <w:t xml:space="preserve"> n.7</w:t>
+      </w:r>
+      <w:r>
+        <w:rPr>
+          <w:rFonts w:ascii="Courier New" w:eastAsia="Times New Roman" w:hAnsi="Courier New" w:cs="Courier New"/>
+          <w:color w:val="FF0000"/>
+          <w:sz w:val="20"/>
+          <w:szCs w:val="20"/>
+          <w:lang w:eastAsia="it-IT"/>
+        </w:rPr>
+        <w:t>:</w:t>
+      </w:r>
+    </w:p>
+    <w:p>
+      <w:pPr>
+        <w:pStyle w:val="Paragrafoelenco"/>
+        <w:spacing w:line="276" w:lineRule="auto"/>
+        <w:rPr>
+          <w:rFonts w:ascii="Courier New" w:eastAsia="Times New Roman" w:hAnsi="Courier New" w:cs="Courier New"/>
+          <w:color w:val="FF0000"/>
+          <w:sz w:val="20"/>
+          <w:szCs w:val="20"/>
+          <w:lang w:eastAsia="it-IT"/>
+        </w:rPr>
+      </w:pPr>
+      <w:r>
+        <w:rPr>
+          <w:rFonts w:ascii="Courier New" w:eastAsia="Times New Roman" w:hAnsi="Courier New" w:cs="Courier New"/>
+          <w:color w:val="FF0000"/>
+          <w:sz w:val="20"/>
+          <w:szCs w:val="20"/>
+          <w:lang w:eastAsia="it-IT"/>
+        </w:rPr>
+        <w:t xml:space="preserve">SELECT paganti.name, </w:t>
+      </w:r>
+      <w:proofErr w:type="spellStart"/>
+      <w:proofErr w:type="gramStart"/>
+      <w:r>
+        <w:rPr>
+          <w:rFonts w:ascii="Courier New" w:eastAsia="Times New Roman" w:hAnsi="Courier New" w:cs="Courier New"/>
+          <w:color w:val="FF0000"/>
+          <w:sz w:val="20"/>
+          <w:szCs w:val="20"/>
+          <w:lang w:eastAsia="it-IT"/>
+        </w:rPr>
+        <w:t>paganti.lastname</w:t>
+      </w:r>
+      <w:proofErr w:type="spellEnd"/>
+      <w:proofErr w:type="gramEnd"/>
+      <w:r>
+        <w:rPr>
+          <w:rFonts w:ascii="Courier New" w:eastAsia="Times New Roman" w:hAnsi="Courier New" w:cs="Courier New"/>
+          <w:color w:val="FF0000"/>
+          <w:sz w:val="20"/>
+          <w:szCs w:val="20"/>
+          <w:lang w:eastAsia="it-IT"/>
+        </w:rPr>
+        <w:t xml:space="preserve">, </w:t>
+      </w:r>
+      <w:proofErr w:type="spellStart"/>
+      <w:r>
+        <w:rPr>
+          <w:rFonts w:ascii="Courier New" w:eastAsia="Times New Roman" w:hAnsi="Courier New" w:cs="Courier New"/>
+          <w:color w:val="FF0000"/>
+          <w:sz w:val="20"/>
+          <w:szCs w:val="20"/>
+          <w:lang w:eastAsia="it-IT"/>
+        </w:rPr>
+        <w:t>paganti.address</w:t>
+      </w:r>
+      <w:proofErr w:type="spellEnd"/>
+      <w:r>
+        <w:rPr>
+          <w:rFonts w:ascii="Courier New" w:eastAsia="Times New Roman" w:hAnsi="Courier New" w:cs="Courier New"/>
+          <w:color w:val="FF0000"/>
+          <w:sz w:val="20"/>
+          <w:szCs w:val="20"/>
+          <w:lang w:eastAsia="it-IT"/>
+        </w:rPr>
+        <w:t xml:space="preserve">, </w:t>
+      </w:r>
+      <w:proofErr w:type="spellStart"/>
+      <w:r>
+        <w:rPr>
+          <w:rFonts w:ascii="Courier New" w:eastAsia="Times New Roman" w:hAnsi="Courier New" w:cs="Courier New"/>
+          <w:color w:val="FF0000"/>
+          <w:sz w:val="20"/>
+          <w:szCs w:val="20"/>
+          <w:lang w:eastAsia="it-IT"/>
+        </w:rPr>
+        <w:t>pagamenti.price</w:t>
+      </w:r>
+      <w:proofErr w:type="spellEnd"/>
+    </w:p>
+    <w:p>
+      <w:pPr>
+        <w:pStyle w:val="Paragrafoelenco"/>
+        <w:spacing w:line="276" w:lineRule="auto"/>
+        <w:rPr>
+          <w:rFonts w:ascii="Courier New" w:eastAsia="Times New Roman" w:hAnsi="Courier New" w:cs="Courier New"/>
+          <w:color w:val="FF0000"/>
+          <w:sz w:val="20"/>
+          <w:szCs w:val="20"/>
+          <w:lang w:eastAsia="it-IT"/>
+        </w:rPr>
+      </w:pPr>
+      <w:r>
+        <w:rPr>
+          <w:rFonts w:ascii="Courier New" w:eastAsia="Times New Roman" w:hAnsi="Courier New" w:cs="Courier New"/>
+          <w:color w:val="FF0000"/>
+          <w:sz w:val="20"/>
+          <w:szCs w:val="20"/>
+          <w:lang w:eastAsia="it-IT"/>
+        </w:rPr>
+        <w:t>FROM ‘</w:t>
+      </w:r>
+      <w:r>
+        <w:rPr>
+          <w:rFonts w:ascii="Courier New" w:eastAsia="Times New Roman" w:hAnsi="Courier New" w:cs="Courier New"/>
+          <w:color w:val="FF0000"/>
+          <w:sz w:val="20"/>
+          <w:szCs w:val="20"/>
+          <w:lang w:eastAsia="it-IT"/>
+        </w:rPr>
+        <w:t>paganti’</w:t>
+      </w:r>
+    </w:p>
+    <w:p>
+      <w:pPr>
+        <w:pStyle w:val="Paragrafoelenco"/>
+        <w:spacing w:line="276" w:lineRule="auto"/>
+        <w:rPr>
+          <w:rFonts w:ascii="Courier New" w:eastAsia="Times New Roman" w:hAnsi="Courier New" w:cs="Courier New"/>
+          <w:color w:val="FF0000"/>
+          <w:sz w:val="20"/>
+          <w:szCs w:val="20"/>
+          <w:lang w:eastAsia="it-IT"/>
+        </w:rPr>
+      </w:pPr>
+      <w:r>
+        <w:rPr>
+          <w:rFonts w:ascii="Courier New" w:eastAsia="Times New Roman" w:hAnsi="Courier New" w:cs="Courier New"/>
+          <w:color w:val="FF0000"/>
+          <w:sz w:val="20"/>
+          <w:szCs w:val="20"/>
+          <w:lang w:eastAsia="it-IT"/>
+        </w:rPr>
+        <w:t xml:space="preserve">INNER JOIN </w:t>
+      </w:r>
+      <w:r>
+        <w:rPr>
+          <w:rFonts w:ascii="Courier New" w:eastAsia="Times New Roman" w:hAnsi="Courier New" w:cs="Courier New"/>
+          <w:color w:val="FF0000"/>
+          <w:sz w:val="20"/>
+          <w:szCs w:val="20"/>
+          <w:lang w:eastAsia="it-IT"/>
+        </w:rPr>
+        <w:t>‘pagamenti’</w:t>
+      </w:r>
+    </w:p>
+    <w:p>
+      <w:pPr>
+        <w:pStyle w:val="Paragrafoelenco"/>
+        <w:spacing w:line="276" w:lineRule="auto"/>
+        <w:rPr>
+          <w:rFonts w:ascii="Courier New" w:eastAsia="Times New Roman" w:hAnsi="Courier New" w:cs="Courier New"/>
+          <w:color w:val="FF0000"/>
+          <w:sz w:val="20"/>
+          <w:szCs w:val="20"/>
+          <w:lang w:eastAsia="it-IT"/>
+        </w:rPr>
+      </w:pPr>
+      <w:r>
+        <w:rPr>
+          <w:rFonts w:ascii="Courier New" w:eastAsia="Times New Roman" w:hAnsi="Courier New" w:cs="Courier New"/>
+          <w:color w:val="FF0000"/>
+          <w:sz w:val="20"/>
+          <w:szCs w:val="20"/>
+          <w:lang w:eastAsia="it-IT"/>
+        </w:rPr>
+        <w:t xml:space="preserve">ON </w:t>
+      </w:r>
+      <w:proofErr w:type="spellStart"/>
+      <w:proofErr w:type="gramStart"/>
+      <w:r>
+        <w:rPr>
+          <w:rFonts w:ascii="Courier New" w:eastAsia="Times New Roman" w:hAnsi="Courier New" w:cs="Courier New"/>
+          <w:color w:val="FF0000"/>
+          <w:sz w:val="20"/>
+          <w:szCs w:val="20"/>
+          <w:lang w:eastAsia="it-IT"/>
+        </w:rPr>
+        <w:t>pagamenti.paganti</w:t>
+      </w:r>
+      <w:proofErr w:type="gramEnd"/>
+      <w:r>
+        <w:rPr>
+          <w:rFonts w:ascii="Courier New" w:eastAsia="Times New Roman" w:hAnsi="Courier New" w:cs="Courier New"/>
+          <w:color w:val="FF0000"/>
+          <w:sz w:val="20"/>
+          <w:szCs w:val="20"/>
+          <w:lang w:eastAsia="it-IT"/>
+        </w:rPr>
+        <w:t>_id</w:t>
+      </w:r>
+      <w:proofErr w:type="spellEnd"/>
+      <w:r>
+        <w:rPr>
+          <w:rFonts w:ascii="Courier New" w:eastAsia="Times New Roman" w:hAnsi="Courier New" w:cs="Courier New"/>
+          <w:color w:val="FF0000"/>
+          <w:sz w:val="20"/>
+          <w:szCs w:val="20"/>
+          <w:lang w:eastAsia="it-IT"/>
+        </w:rPr>
+        <w:t xml:space="preserve"> = paganti.id</w:t>
+      </w:r>
+    </w:p>
+    <w:p>
+      <w:pPr>
+        <w:pStyle w:val="Paragrafoelenco"/>
+        <w:spacing w:line="276" w:lineRule="auto"/>
+        <w:rPr>
+          <w:rFonts w:ascii="Courier New" w:eastAsia="Times New Roman" w:hAnsi="Courier New" w:cs="Courier New"/>
+          <w:color w:val="FF0000"/>
+          <w:sz w:val="20"/>
+          <w:szCs w:val="20"/>
+          <w:lang w:eastAsia="it-IT"/>
+        </w:rPr>
+      </w:pPr>
+      <w:r>
+        <w:rPr>
+          <w:rFonts w:ascii="Courier New" w:eastAsia="Times New Roman" w:hAnsi="Courier New" w:cs="Courier New"/>
+          <w:color w:val="FF0000"/>
+          <w:sz w:val="20"/>
+          <w:szCs w:val="20"/>
+          <w:lang w:eastAsia="it-IT"/>
+        </w:rPr>
+        <w:t>INNER JOIN ‘prenotazioni’</w:t>
+      </w:r>
+    </w:p>
+    <w:p>
+      <w:pPr>
+        <w:pStyle w:val="Paragrafoelenco"/>
+        <w:spacing w:line="276" w:lineRule="auto"/>
+        <w:rPr>
+          <w:rFonts w:ascii="Courier New" w:eastAsia="Times New Roman" w:hAnsi="Courier New" w:cs="Courier New"/>
+          <w:color w:val="FF0000"/>
+          <w:sz w:val="20"/>
+          <w:szCs w:val="20"/>
+          <w:lang w:eastAsia="it-IT"/>
+        </w:rPr>
+      </w:pPr>
+      <w:r>
+        <w:rPr>
+          <w:rFonts w:ascii="Courier New" w:eastAsia="Times New Roman" w:hAnsi="Courier New" w:cs="Courier New"/>
+          <w:color w:val="FF0000"/>
+          <w:sz w:val="20"/>
+          <w:szCs w:val="20"/>
+          <w:lang w:eastAsia="it-IT"/>
+        </w:rPr>
+        <w:t xml:space="preserve">ON prenotazioni.id = </w:t>
+      </w:r>
+      <w:proofErr w:type="spellStart"/>
+      <w:proofErr w:type="gramStart"/>
+      <w:r>
+        <w:rPr>
+          <w:rFonts w:ascii="Courier New" w:eastAsia="Times New Roman" w:hAnsi="Courier New" w:cs="Courier New"/>
+          <w:color w:val="FF0000"/>
+          <w:sz w:val="20"/>
+          <w:szCs w:val="20"/>
+          <w:lang w:eastAsia="it-IT"/>
+        </w:rPr>
+        <w:t>pagamenti.prenotazione</w:t>
+      </w:r>
+      <w:proofErr w:type="gramEnd"/>
+      <w:r>
+        <w:rPr>
+          <w:rFonts w:ascii="Courier New" w:eastAsia="Times New Roman" w:hAnsi="Courier New" w:cs="Courier New"/>
+          <w:color w:val="FF0000"/>
+          <w:sz w:val="20"/>
+          <w:szCs w:val="20"/>
+          <w:lang w:eastAsia="it-IT"/>
+        </w:rPr>
+        <w:t>_id</w:t>
+      </w:r>
+      <w:proofErr w:type="spellEnd"/>
+    </w:p>
+    <w:p>
+      <w:pPr>
+        <w:pStyle w:val="Paragrafoelenco"/>
+        <w:spacing w:line="276" w:lineRule="auto"/>
+        <w:rPr>
+          <w:rFonts w:ascii="Courier New" w:eastAsia="Times New Roman" w:hAnsi="Courier New" w:cs="Courier New"/>
+          <w:color w:val="FF0000"/>
+          <w:sz w:val="20"/>
+          <w:szCs w:val="20"/>
+          <w:lang w:eastAsia="it-IT"/>
+        </w:rPr>
+      </w:pPr>
+      <w:r>
+        <w:rPr>
+          <w:rFonts w:ascii="Courier New" w:eastAsia="Times New Roman" w:hAnsi="Courier New" w:cs="Courier New"/>
+          <w:color w:val="FF0000"/>
+          <w:sz w:val="20"/>
+          <w:szCs w:val="20"/>
+          <w:lang w:eastAsia="it-IT"/>
+        </w:rPr>
+        <w:t>WHERE prenotazioni.id = ‘7’</w:t>
+      </w:r>
+    </w:p>
+    <w:p>
+      <w:pPr>
+        <w:pStyle w:val="Paragrafoelenco"/>
+        <w:spacing w:line="276" w:lineRule="auto"/>
+        <w:rPr>
+          <w:rFonts w:ascii="Courier New" w:eastAsia="Times New Roman" w:hAnsi="Courier New" w:cs="Courier New"/>
+          <w:sz w:val="20"/>
+          <w:szCs w:val="20"/>
+          <w:lang w:eastAsia="it-IT"/>
+        </w:rPr>
+      </w:pPr>
+    </w:p>
+    <w:p>
+      <w:pPr>
+        <w:pStyle w:val="Paragrafoelenco"/>
+        <w:spacing w:line="276" w:lineRule="auto"/>
+        <w:rPr>
+          <w:rFonts w:ascii="Courier New" w:eastAsia="Times New Roman" w:hAnsi="Courier New" w:cs="Courier New"/>
+          <w:sz w:val="20"/>
+          <w:szCs w:val="20"/>
+          <w:lang w:eastAsia="it-IT"/>
+        </w:rPr>
+      </w:pPr>
+    </w:p>
+    <w:p>
+      <w:pPr>
+        <w:pStyle w:val="Paragrafoelenco"/>
+        <w:spacing w:line="276" w:lineRule="auto"/>
+        <w:rPr>
+          <w:rFonts w:ascii="Courier New" w:eastAsia="Times New Roman" w:hAnsi="Courier New" w:cs="Courier New"/>
+          <w:sz w:val="20"/>
+          <w:szCs w:val="20"/>
+          <w:lang w:eastAsia="it-IT"/>
+        </w:rPr>
+      </w:pPr>
+    </w:p>
+    <w:p>
+      <w:pPr>
+        <w:pStyle w:val="Paragrafoelenco"/>
+        <w:numPr>
+          <w:ilvl w:val="0"/>
+          <w:numId w:val="3"/>
+        </w:numPr>
+        <w:spacing w:line="276" w:lineRule="auto"/>
+        <w:rPr>
+          <w:rFonts w:ascii="Century Gothic" w:hAnsi="Century Gothic"/>
+        </w:rPr>
+      </w:pPr>
+      <w:r>
+        <w:rPr>
+          <w:rFonts w:ascii="Century Gothic" w:hAnsi="Century Gothic"/>
+        </w:rPr>
+        <w:t>Fai un'analisi per vedere se ci sono ore in cui le prenotazioni sono più frequenti.</w:t>
+      </w:r>
+    </w:p>
+    <w:p>
+      <w:pPr>
+        <w:pStyle w:val="Paragrafoelenco"/>
+        <w:spacing w:line="276" w:lineRule="auto"/>
+        <w:rPr>
+          <w:rFonts w:ascii="Courier New" w:eastAsia="Times New Roman" w:hAnsi="Courier New" w:cs="Courier New"/>
+          <w:sz w:val="20"/>
+          <w:szCs w:val="20"/>
+          <w:lang w:eastAsia="it-IT"/>
+        </w:rPr>
+      </w:pPr>
+      <w:r>
+        <w:rPr>
+          <w:rFonts w:ascii="Courier New" w:eastAsia="Times New Roman" w:hAnsi="Courier New" w:cs="Courier New"/>
+          <w:sz w:val="20"/>
+          <w:szCs w:val="20"/>
+          <w:lang w:eastAsia="it-IT"/>
+        </w:rPr>
+        <w:t>SELECT COUNT(id), HOUR(`</w:t>
+      </w:r>
+      <w:proofErr w:type="spellStart"/>
+      <w:r>
+        <w:rPr>
+          <w:rFonts w:ascii="Courier New" w:eastAsia="Times New Roman" w:hAnsi="Courier New" w:cs="Courier New"/>
+          <w:sz w:val="20"/>
+          <w:szCs w:val="20"/>
+          <w:lang w:eastAsia="it-IT"/>
+        </w:rPr>
+        <w:t>created_at</w:t>
+      </w:r>
+      <w:proofErr w:type="spellEnd"/>
+      <w:r>
+        <w:rPr>
+          <w:rFonts w:ascii="Courier New" w:eastAsia="Times New Roman" w:hAnsi="Courier New" w:cs="Courier New"/>
+          <w:sz w:val="20"/>
+          <w:szCs w:val="20"/>
+          <w:lang w:eastAsia="it-IT"/>
+        </w:rPr>
+        <w:t xml:space="preserve">`) </w:t>
+      </w:r>
+    </w:p>
+    <w:p>
+      <w:pPr>
+        <w:pStyle w:val="Paragrafoelenco"/>
+        <w:spacing w:line="276" w:lineRule="auto"/>
+        <w:rPr>
+          <w:rFonts w:ascii="Courier New" w:eastAsia="Times New Roman" w:hAnsi="Courier New" w:cs="Courier New"/>
+          <w:sz w:val="20"/>
+          <w:szCs w:val="20"/>
+          <w:lang w:eastAsia="it-IT"/>
+        </w:rPr>
+      </w:pPr>
+      <w:r>
+        <w:rPr>
+          <w:rFonts w:ascii="Courier New" w:eastAsia="Times New Roman" w:hAnsi="Courier New" w:cs="Courier New"/>
+          <w:sz w:val="20"/>
+          <w:szCs w:val="20"/>
+          <w:lang w:eastAsia="it-IT"/>
+        </w:rPr>
+        <w:t>FROM `prenotazioni`</w:t>
+      </w:r>
+    </w:p>
+    <w:p>
+      <w:pPr>
+        <w:pStyle w:val="Paragrafoelenco"/>
+        <w:spacing w:line="276" w:lineRule="auto"/>
+        <w:rPr>
+          <w:rFonts w:ascii="Courier New" w:eastAsia="Times New Roman" w:hAnsi="Courier New" w:cs="Courier New"/>
+          <w:sz w:val="20"/>
+          <w:szCs w:val="20"/>
+          <w:lang w:eastAsia="it-IT"/>
+        </w:rPr>
+      </w:pPr>
+      <w:r>
+        <w:rPr>
+          <w:rFonts w:ascii="Courier New" w:eastAsia="Times New Roman" w:hAnsi="Courier New" w:cs="Courier New"/>
+          <w:sz w:val="20"/>
+          <w:szCs w:val="20"/>
+          <w:lang w:eastAsia="it-IT"/>
+        </w:rPr>
+        <w:t>GROUP BY HOUR(`</w:t>
+      </w:r>
+      <w:proofErr w:type="spellStart"/>
+      <w:r>
+        <w:rPr>
+          <w:rFonts w:ascii="Courier New" w:eastAsia="Times New Roman" w:hAnsi="Courier New" w:cs="Courier New"/>
+          <w:sz w:val="20"/>
+          <w:szCs w:val="20"/>
+          <w:lang w:eastAsia="it-IT"/>
+        </w:rPr>
+        <w:t>created_at</w:t>
+      </w:r>
+      <w:proofErr w:type="spellEnd"/>
+      <w:r>
+        <w:rPr>
+          <w:rFonts w:ascii="Courier New" w:eastAsia="Times New Roman" w:hAnsi="Courier New" w:cs="Courier New"/>
+          <w:sz w:val="20"/>
+          <w:szCs w:val="20"/>
+          <w:lang w:eastAsia="it-IT"/>
+        </w:rPr>
+        <w:t>`)</w:t>
+      </w:r>
+    </w:p>
+    <w:p>
+      <w:pPr>
+        <w:pStyle w:val="Paragrafoelenco"/>
+        <w:spacing w:line="276" w:lineRule="auto"/>
+        <w:rPr>
+          <w:rFonts w:ascii="Courier New" w:eastAsia="Times New Roman" w:hAnsi="Courier New" w:cs="Courier New"/>
+          <w:sz w:val="20"/>
+          <w:szCs w:val="20"/>
+          <w:lang w:eastAsia="it-IT"/>
+        </w:rPr>
+      </w:pPr>
+    </w:p>
+    <w:p>
+      <w:pPr>
+        <w:pStyle w:val="Paragrafoelenco"/>
+        <w:numPr>
+          <w:ilvl w:val="0"/>
+          <w:numId w:val="3"/>
+        </w:numPr>
+        <w:spacing w:line="276" w:lineRule="auto"/>
+        <w:rPr>
+          <w:rFonts w:ascii="Century Gothic" w:hAnsi="Century Gothic"/>
+        </w:rPr>
+      </w:pPr>
+      <w:r>
+        <w:rPr>
+          <w:rFonts w:ascii="Century Gothic" w:hAnsi="Century Gothic"/>
+        </w:rPr>
+        <w:t>Le stanze sono state tutte prenotate almeno una volta? (Visualizzare le stanze non ancora prenotate)</w:t>
+      </w:r>
+    </w:p>
+    <w:p>
+      <w:pPr>
+        <w:pStyle w:val="Paragrafoelenco"/>
+        <w:spacing w:line="276" w:lineRule="auto"/>
+        <w:rPr>
+          <w:rFonts w:ascii="Courier New" w:eastAsia="Times New Roman" w:hAnsi="Courier New" w:cs="Courier New"/>
+          <w:sz w:val="20"/>
+          <w:szCs w:val="20"/>
+          <w:lang w:eastAsia="it-IT"/>
+        </w:rPr>
+      </w:pPr>
+      <w:r>
+        <w:rPr>
+          <w:rFonts w:ascii="Courier New" w:eastAsia="Times New Roman" w:hAnsi="Courier New" w:cs="Courier New"/>
+          <w:sz w:val="20"/>
+          <w:szCs w:val="20"/>
+          <w:lang w:eastAsia="it-IT"/>
+        </w:rPr>
+        <w:t>SELECT `</w:t>
+      </w:r>
+      <w:proofErr w:type="spellStart"/>
+      <w:r>
+        <w:rPr>
+          <w:rFonts w:ascii="Courier New" w:eastAsia="Times New Roman" w:hAnsi="Courier New" w:cs="Courier New"/>
+          <w:sz w:val="20"/>
+          <w:szCs w:val="20"/>
+          <w:lang w:eastAsia="it-IT"/>
+        </w:rPr>
+        <w:t>stanza_id</w:t>
+      </w:r>
+      <w:proofErr w:type="spellEnd"/>
+      <w:r>
+        <w:rPr>
+          <w:rFonts w:ascii="Courier New" w:eastAsia="Times New Roman" w:hAnsi="Courier New" w:cs="Courier New"/>
+          <w:sz w:val="20"/>
+          <w:szCs w:val="20"/>
+          <w:lang w:eastAsia="it-IT"/>
+        </w:rPr>
+        <w:t>`</w:t>
+      </w:r>
+    </w:p>
+    <w:p>
+      <w:pPr>
+        <w:pStyle w:val="Paragrafoelenco"/>
+        <w:spacing w:line="276" w:lineRule="auto"/>
+        <w:rPr>
+          <w:rFonts w:ascii="Courier New" w:eastAsia="Times New Roman" w:hAnsi="Courier New" w:cs="Courier New"/>
+          <w:sz w:val="20"/>
+          <w:szCs w:val="20"/>
+          <w:lang w:eastAsia="it-IT"/>
+        </w:rPr>
+      </w:pPr>
+      <w:r>
+        <w:rPr>
+          <w:rFonts w:ascii="Courier New" w:eastAsia="Times New Roman" w:hAnsi="Courier New" w:cs="Courier New"/>
+          <w:sz w:val="20"/>
+          <w:szCs w:val="20"/>
+          <w:lang w:eastAsia="it-IT"/>
+        </w:rPr>
+        <w:t>FROM `prenotazioni`</w:t>
+      </w:r>
+    </w:p>
+    <w:p>
+      <w:pPr>
+        <w:pStyle w:val="Paragrafoelenco"/>
+        <w:spacing w:line="276" w:lineRule="auto"/>
+        <w:rPr>
+          <w:rFonts w:ascii="Courier New" w:eastAsia="Times New Roman" w:hAnsi="Courier New" w:cs="Courier New"/>
+          <w:sz w:val="20"/>
+          <w:szCs w:val="20"/>
+          <w:lang w:eastAsia="it-IT"/>
+        </w:rPr>
+      </w:pPr>
+      <w:r>
+        <w:rPr>
+          <w:rFonts w:ascii="Courier New" w:eastAsia="Times New Roman" w:hAnsi="Courier New" w:cs="Courier New"/>
+          <w:sz w:val="20"/>
+          <w:szCs w:val="20"/>
+          <w:lang w:eastAsia="it-IT"/>
+        </w:rPr>
+        <w:t>RIGHT JOIN `stanze`</w:t>
+      </w:r>
+    </w:p>
+    <w:p>
+      <w:pPr>
+        <w:pStyle w:val="Paragrafoelenco"/>
+        <w:spacing w:line="276" w:lineRule="auto"/>
+        <w:rPr>
+          <w:rFonts w:ascii="Courier New" w:eastAsia="Times New Roman" w:hAnsi="Courier New" w:cs="Courier New"/>
+          <w:sz w:val="20"/>
+          <w:szCs w:val="20"/>
+          <w:lang w:eastAsia="it-IT"/>
+        </w:rPr>
+      </w:pPr>
+      <w:r>
+        <w:rPr>
+          <w:rFonts w:ascii="Courier New" w:eastAsia="Times New Roman" w:hAnsi="Courier New" w:cs="Courier New"/>
+          <w:sz w:val="20"/>
+          <w:szCs w:val="20"/>
+          <w:lang w:eastAsia="it-IT"/>
+        </w:rPr>
+        <w:t xml:space="preserve">ON stanze.id = </w:t>
+      </w:r>
+      <w:proofErr w:type="spellStart"/>
+      <w:proofErr w:type="gramStart"/>
+      <w:r>
+        <w:rPr>
+          <w:rFonts w:ascii="Courier New" w:eastAsia="Times New Roman" w:hAnsi="Courier New" w:cs="Courier New"/>
+          <w:sz w:val="20"/>
+          <w:szCs w:val="20"/>
+          <w:lang w:eastAsia="it-IT"/>
+        </w:rPr>
+        <w:t>prenotazioni.stanza</w:t>
+      </w:r>
+      <w:proofErr w:type="gramEnd"/>
+      <w:r>
+        <w:rPr>
+          <w:rFonts w:ascii="Courier New" w:eastAsia="Times New Roman" w:hAnsi="Courier New" w:cs="Courier New"/>
+          <w:sz w:val="20"/>
+          <w:szCs w:val="20"/>
+          <w:lang w:eastAsia="it-IT"/>
+        </w:rPr>
+        <w:t>_id</w:t>
+      </w:r>
+      <w:proofErr w:type="spellEnd"/>
+    </w:p>
+    <w:p>
+      <w:pPr>
+        <w:pStyle w:val="Paragrafoelenco"/>
+        <w:spacing w:line="276" w:lineRule="auto"/>
+        <w:rPr>
+          <w:rFonts w:ascii="Courier New" w:eastAsia="Times New Roman" w:hAnsi="Courier New" w:cs="Courier New"/>
+          <w:sz w:val="20"/>
+          <w:szCs w:val="20"/>
+          <w:lang w:eastAsia="it-IT"/>
+        </w:rPr>
+      </w:pPr>
+    </w:p>
+    <w:p>
+      <w:pPr>
+        <w:pStyle w:val="Paragrafoelenco"/>
+        <w:numPr>
+          <w:ilvl w:val="0"/>
+          <w:numId w:val="3"/>
+        </w:numPr>
+        <w:spacing w:line="276" w:lineRule="auto"/>
+        <w:rPr>
+          <w:rFonts w:ascii="Century Gothic" w:hAnsi="Century Gothic"/>
+        </w:rPr>
+      </w:pPr>
+      <w:r>
+        <w:rPr>
+          <w:rFonts w:ascii="Century Gothic" w:hAnsi="Century Gothic"/>
+        </w:rPr>
+        <w:t>Come si chiamano gli ospiti che hanno fatto più di due prenotazioni?</w:t>
+      </w:r>
+    </w:p>
+    <w:p>
+      <w:pPr>
+        <w:pStyle w:val="Paragrafoelenco"/>
+        <w:spacing w:line="276" w:lineRule="auto"/>
+        <w:rPr>
+          <w:rFonts w:ascii="Courier New" w:eastAsia="Times New Roman" w:hAnsi="Courier New" w:cs="Courier New"/>
+          <w:sz w:val="20"/>
+          <w:szCs w:val="20"/>
+          <w:lang w:eastAsia="it-IT"/>
+        </w:rPr>
+      </w:pPr>
+      <w:r>
+        <w:rPr>
+          <w:rFonts w:ascii="Courier New" w:eastAsia="Times New Roman" w:hAnsi="Courier New" w:cs="Courier New"/>
+          <w:sz w:val="20"/>
+          <w:szCs w:val="20"/>
+          <w:lang w:eastAsia="it-IT"/>
+        </w:rPr>
+        <w:t>SELECT COUNT(`</w:t>
+      </w:r>
+      <w:proofErr w:type="spellStart"/>
+      <w:r>
+        <w:rPr>
+          <w:rFonts w:ascii="Courier New" w:eastAsia="Times New Roman" w:hAnsi="Courier New" w:cs="Courier New"/>
+          <w:sz w:val="20"/>
+          <w:szCs w:val="20"/>
+          <w:lang w:eastAsia="it-IT"/>
+        </w:rPr>
+        <w:t>prenotazione_id</w:t>
+      </w:r>
+      <w:proofErr w:type="spellEnd"/>
+      <w:r>
+        <w:rPr>
+          <w:rFonts w:ascii="Courier New" w:eastAsia="Times New Roman" w:hAnsi="Courier New" w:cs="Courier New"/>
+          <w:sz w:val="20"/>
+          <w:szCs w:val="20"/>
+          <w:lang w:eastAsia="it-IT"/>
+        </w:rPr>
+        <w:t xml:space="preserve">`), </w:t>
+      </w:r>
+      <w:proofErr w:type="spellStart"/>
+      <w:r>
+        <w:rPr>
+          <w:rFonts w:ascii="Courier New" w:eastAsia="Times New Roman" w:hAnsi="Courier New" w:cs="Courier New"/>
+          <w:sz w:val="20"/>
+          <w:szCs w:val="20"/>
+          <w:lang w:eastAsia="it-IT"/>
+        </w:rPr>
+        <w:t>prenotazioni_has_</w:t>
+      </w:r>
+      <w:proofErr w:type="gramStart"/>
+      <w:r>
+        <w:rPr>
+          <w:rFonts w:ascii="Courier New" w:eastAsia="Times New Roman" w:hAnsi="Courier New" w:cs="Courier New"/>
+          <w:sz w:val="20"/>
+          <w:szCs w:val="20"/>
+          <w:lang w:eastAsia="it-IT"/>
+        </w:rPr>
+        <w:t>ospiti.ospite</w:t>
+      </w:r>
+      <w:proofErr w:type="gramEnd"/>
+      <w:r>
+        <w:rPr>
+          <w:rFonts w:ascii="Courier New" w:eastAsia="Times New Roman" w:hAnsi="Courier New" w:cs="Courier New"/>
+          <w:sz w:val="20"/>
+          <w:szCs w:val="20"/>
+          <w:lang w:eastAsia="it-IT"/>
+        </w:rPr>
+        <w:t>_id</w:t>
+      </w:r>
+      <w:proofErr w:type="spellEnd"/>
+      <w:r>
+        <w:rPr>
+          <w:rFonts w:ascii="Courier New" w:eastAsia="Times New Roman" w:hAnsi="Courier New" w:cs="Courier New"/>
+          <w:sz w:val="20"/>
+          <w:szCs w:val="20"/>
+          <w:lang w:eastAsia="it-IT"/>
+        </w:rPr>
+        <w:t xml:space="preserve">, ospiti.name, </w:t>
+      </w:r>
+      <w:proofErr w:type="spellStart"/>
+      <w:r>
+        <w:rPr>
+          <w:rFonts w:ascii="Courier New" w:eastAsia="Times New Roman" w:hAnsi="Courier New" w:cs="Courier New"/>
+          <w:sz w:val="20"/>
+          <w:szCs w:val="20"/>
+          <w:lang w:eastAsia="it-IT"/>
+        </w:rPr>
+        <w:t>ospiti.lastname</w:t>
+      </w:r>
+      <w:proofErr w:type="spellEnd"/>
+    </w:p>
+    <w:p>
+      <w:pPr>
+        <w:pStyle w:val="Paragrafoelenco"/>
+        <w:spacing w:line="276" w:lineRule="auto"/>
+        <w:rPr>
+          <w:rFonts w:ascii="Courier New" w:eastAsia="Times New Roman" w:hAnsi="Courier New" w:cs="Courier New"/>
+          <w:sz w:val="20"/>
+          <w:szCs w:val="20"/>
+          <w:lang w:eastAsia="it-IT"/>
+        </w:rPr>
+      </w:pPr>
+      <w:r>
+        <w:rPr>
+          <w:rFonts w:ascii="Courier New" w:eastAsia="Times New Roman" w:hAnsi="Courier New" w:cs="Courier New"/>
+          <w:sz w:val="20"/>
+          <w:szCs w:val="20"/>
+          <w:lang w:eastAsia="it-IT"/>
+        </w:rPr>
+        <w:t>FROM `</w:t>
+      </w:r>
+      <w:proofErr w:type="spellStart"/>
+      <w:r>
+        <w:rPr>
+          <w:rFonts w:ascii="Courier New" w:eastAsia="Times New Roman" w:hAnsi="Courier New" w:cs="Courier New"/>
+          <w:sz w:val="20"/>
+          <w:szCs w:val="20"/>
+          <w:lang w:eastAsia="it-IT"/>
+        </w:rPr>
+        <w:t>prenotazioni_has_ospiti</w:t>
+      </w:r>
+      <w:proofErr w:type="spellEnd"/>
+      <w:r>
+        <w:rPr>
+          <w:rFonts w:ascii="Courier New" w:eastAsia="Times New Roman" w:hAnsi="Courier New" w:cs="Courier New"/>
+          <w:sz w:val="20"/>
+          <w:szCs w:val="20"/>
+          <w:lang w:eastAsia="it-IT"/>
+        </w:rPr>
+        <w:t>`</w:t>
+      </w:r>
+    </w:p>
+    <w:p>
+      <w:pPr>
+        <w:pStyle w:val="Paragrafoelenco"/>
+        <w:spacing w:line="276" w:lineRule="auto"/>
+        <w:rPr>
+          <w:rFonts w:ascii="Courier New" w:eastAsia="Times New Roman" w:hAnsi="Courier New" w:cs="Courier New"/>
+          <w:sz w:val="20"/>
+          <w:szCs w:val="20"/>
+          <w:lang w:eastAsia="it-IT"/>
+        </w:rPr>
+      </w:pPr>
+      <w:r>
+        <w:rPr>
+          <w:rFonts w:ascii="Courier New" w:eastAsia="Times New Roman" w:hAnsi="Courier New" w:cs="Courier New"/>
+          <w:sz w:val="20"/>
+          <w:szCs w:val="20"/>
+          <w:lang w:eastAsia="it-IT"/>
+        </w:rPr>
+        <w:t>INNER JOIN `ospiti`</w:t>
+      </w:r>
+    </w:p>
+    <w:p>
+      <w:pPr>
+        <w:pStyle w:val="Paragrafoelenco"/>
+        <w:spacing w:line="276" w:lineRule="auto"/>
+        <w:rPr>
+          <w:rFonts w:ascii="Courier New" w:eastAsia="Times New Roman" w:hAnsi="Courier New" w:cs="Courier New"/>
+          <w:sz w:val="20"/>
+          <w:szCs w:val="20"/>
+          <w:lang w:eastAsia="it-IT"/>
+        </w:rPr>
+      </w:pPr>
+      <w:r>
+        <w:rPr>
+          <w:rFonts w:ascii="Courier New" w:eastAsia="Times New Roman" w:hAnsi="Courier New" w:cs="Courier New"/>
+          <w:sz w:val="20"/>
+          <w:szCs w:val="20"/>
+          <w:lang w:eastAsia="it-IT"/>
+        </w:rPr>
+        <w:t xml:space="preserve">ON ospiti.id = </w:t>
+      </w:r>
+      <w:proofErr w:type="spellStart"/>
+      <w:r>
+        <w:rPr>
+          <w:rFonts w:ascii="Courier New" w:eastAsia="Times New Roman" w:hAnsi="Courier New" w:cs="Courier New"/>
+          <w:sz w:val="20"/>
+          <w:szCs w:val="20"/>
+          <w:lang w:eastAsia="it-IT"/>
+        </w:rPr>
+        <w:t>prenotazioni_has_</w:t>
+      </w:r>
+      <w:proofErr w:type="gramStart"/>
+      <w:r>
+        <w:rPr>
+          <w:rFonts w:ascii="Courier New" w:eastAsia="Times New Roman" w:hAnsi="Courier New" w:cs="Courier New"/>
+          <w:sz w:val="20"/>
+          <w:szCs w:val="20"/>
+          <w:lang w:eastAsia="it-IT"/>
+        </w:rPr>
+        <w:t>ospiti.ospite</w:t>
+      </w:r>
+      <w:proofErr w:type="gramEnd"/>
+      <w:r>
+        <w:rPr>
+          <w:rFonts w:ascii="Courier New" w:eastAsia="Times New Roman" w:hAnsi="Courier New" w:cs="Courier New"/>
+          <w:sz w:val="20"/>
+          <w:szCs w:val="20"/>
+          <w:lang w:eastAsia="it-IT"/>
+        </w:rPr>
+        <w:t>_id</w:t>
+      </w:r>
+      <w:proofErr w:type="spellEnd"/>
+    </w:p>
+    <w:p>
+      <w:pPr>
+        <w:pStyle w:val="Paragrafoelenco"/>
+        <w:spacing w:line="276" w:lineRule="auto"/>
+        <w:rPr>
+          <w:rFonts w:ascii="Courier New" w:eastAsia="Times New Roman" w:hAnsi="Courier New" w:cs="Courier New"/>
+          <w:sz w:val="20"/>
+          <w:szCs w:val="20"/>
+          <w:lang w:eastAsia="it-IT"/>
+        </w:rPr>
+      </w:pPr>
+      <w:r>
+        <w:rPr>
+          <w:rFonts w:ascii="Courier New" w:eastAsia="Times New Roman" w:hAnsi="Courier New" w:cs="Courier New"/>
+          <w:sz w:val="20"/>
+          <w:szCs w:val="20"/>
+          <w:lang w:eastAsia="it-IT"/>
+        </w:rPr>
+        <w:t>GROUP BY `</w:t>
+      </w:r>
+      <w:proofErr w:type="spellStart"/>
+      <w:r>
+        <w:rPr>
+          <w:rFonts w:ascii="Courier New" w:eastAsia="Times New Roman" w:hAnsi="Courier New" w:cs="Courier New"/>
+          <w:sz w:val="20"/>
+          <w:szCs w:val="20"/>
+          <w:lang w:eastAsia="it-IT"/>
+        </w:rPr>
+        <w:t>ospite_id</w:t>
+      </w:r>
+      <w:proofErr w:type="spellEnd"/>
+      <w:r>
+        <w:rPr>
+          <w:rFonts w:ascii="Courier New" w:eastAsia="Times New Roman" w:hAnsi="Courier New" w:cs="Courier New"/>
+          <w:sz w:val="20"/>
+          <w:szCs w:val="20"/>
+          <w:lang w:eastAsia="it-IT"/>
+        </w:rPr>
+        <w:t>`</w:t>
+      </w:r>
+    </w:p>
+    <w:p>
+      <w:pPr>
+        <w:pStyle w:val="Paragrafoelenco"/>
+        <w:spacing w:line="276" w:lineRule="auto"/>
+        <w:rPr>
+          <w:rFonts w:ascii="Courier New" w:eastAsia="Times New Roman" w:hAnsi="Courier New" w:cs="Courier New"/>
+          <w:sz w:val="20"/>
+          <w:szCs w:val="20"/>
+          <w:lang w:eastAsia="it-IT"/>
+        </w:rPr>
+      </w:pPr>
+      <w:r>
+        <w:rPr>
+          <w:rFonts w:ascii="Courier New" w:eastAsia="Times New Roman" w:hAnsi="Courier New" w:cs="Courier New"/>
+          <w:sz w:val="20"/>
+          <w:szCs w:val="20"/>
+          <w:lang w:eastAsia="it-IT"/>
+        </w:rPr>
+        <w:t>HAVING COUNT(`</w:t>
+      </w:r>
+      <w:proofErr w:type="spellStart"/>
+      <w:r>
+        <w:rPr>
+          <w:rFonts w:ascii="Courier New" w:eastAsia="Times New Roman" w:hAnsi="Courier New" w:cs="Courier New"/>
+          <w:sz w:val="20"/>
+          <w:szCs w:val="20"/>
+          <w:lang w:eastAsia="it-IT"/>
+        </w:rPr>
+        <w:t>prenotazione_id</w:t>
+      </w:r>
+      <w:proofErr w:type="spellEnd"/>
+      <w:r>
+        <w:rPr>
+          <w:rFonts w:ascii="Courier New" w:eastAsia="Times New Roman" w:hAnsi="Courier New" w:cs="Courier New"/>
+          <w:sz w:val="20"/>
+          <w:szCs w:val="20"/>
+          <w:lang w:eastAsia="it-IT"/>
+        </w:rPr>
+        <w:t>`) &gt; 2</w:t>
+      </w:r>
+    </w:p>
+    <w:p>
+      <w:pPr>
+        <w:pStyle w:val="Paragrafoelenco"/>
+        <w:spacing w:line="276" w:lineRule="auto"/>
+        <w:rPr>
+          <w:rFonts w:ascii="Courier New" w:eastAsia="Times New Roman" w:hAnsi="Courier New" w:cs="Courier New"/>
+          <w:sz w:val="20"/>
+          <w:szCs w:val="20"/>
+          <w:lang w:eastAsia="it-IT"/>
+        </w:rPr>
+      </w:pPr>
       <w:bookmarkStart w:id="0" w:name="_GoBack"/>
       <w:bookmarkEnd w:id="0"/>
+    </w:p>
+    <w:p>
+      <w:pPr>
+        <w:pStyle w:val="Paragrafoelenco"/>
+        <w:spacing w:line="276" w:lineRule="auto"/>
+        <w:rPr>
+          <w:rFonts w:ascii="Courier New" w:eastAsia="Times New Roman" w:hAnsi="Courier New" w:cs="Courier New"/>
+          <w:sz w:val="20"/>
+          <w:szCs w:val="20"/>
+          <w:lang w:eastAsia="it-IT"/>
+        </w:rPr>
+      </w:pPr>
     </w:p>
     <w:sectPr>
       <w:pgSz w:w="11906" w:h="16838"/>
@@ -2101,6 +3120,318 @@
 <file path=word/numbering.xml><?xml version="1.0" encoding="utf-8"?>
 <w:numbering xmlns:wpc="http://schemas.microsoft.com/office/word/2010/wordprocessingCanvas" xmlns:cx="http://schemas.microsoft.com/office/drawing/2014/chartex" xmlns:cx1="http://schemas.microsoft.com/office/drawing/2015/9/8/chartex" xmlns:mc="http://schemas.openxmlformats.org/markup-compatibility/2006" xmlns:o="urn:schemas-microsoft-com:office:office" xmlns:r="http://schemas.openxmlformats.org/officeDocument/2006/relationships" xmlns:m="http://schemas.openxmlformats.org/officeDocument/2006/math" xmlns:v="urn:schemas-microsoft-com:vml" xmlns:wp14="http://schemas.microsoft.com/office/word/2010/wordprocessingDrawing" xmlns:wp="http://schemas.openxmlformats.org/drawingml/2006/wordprocessingDrawing" xmlns:w10="urn:schemas-microsoft-com:office:word" xmlns:w="http://schemas.openxmlformats.org/wordprocessingml/2006/main" xmlns:w14="http://schemas.microsoft.com/office/word/2010/wordml" xmlns:w15="http://schemas.microsoft.com/office/word/2012/wordml" xmlns:w16se="http://schemas.microsoft.com/office/word/2015/wordml/symex" xmlns:wpg="http://schemas.microsoft.com/office/word/2010/wordprocessingGroup" xmlns:wpi="http://schemas.microsoft.com/office/word/2010/wordprocessingInk" xmlns:wne="http://schemas.microsoft.com/office/word/2006/wordml" xmlns:wps="http://schemas.microsoft.com/office/word/2010/wordprocessingShape" mc:Ignorable="w14 w15 w16se wp14">
   <w:abstractNum w:abstractNumId="0" w15:restartNumberingAfterBreak="0">
+    <w:nsid w:val="029B2C62"/>
+    <w:multiLevelType w:val="multilevel"/>
+    <w:tmpl w:val="EC94A23C"/>
+    <w:lvl w:ilvl="0">
+      <w:start w:val="1"/>
+      <w:numFmt w:val="decimal"/>
+      <w:lvlText w:val="%1."/>
+      <w:lvlJc w:val="left"/>
+      <w:pPr>
+        <w:tabs>
+          <w:tab w:val="num" w:pos="720"/>
+        </w:tabs>
+        <w:ind w:left="720" w:hanging="360"/>
+      </w:pPr>
+    </w:lvl>
+    <w:lvl w:ilvl="1" w:tentative="1">
+      <w:start w:val="1"/>
+      <w:numFmt w:val="decimal"/>
+      <w:lvlText w:val="%2."/>
+      <w:lvlJc w:val="left"/>
+      <w:pPr>
+        <w:tabs>
+          <w:tab w:val="num" w:pos="1440"/>
+        </w:tabs>
+        <w:ind w:left="1440" w:hanging="360"/>
+      </w:pPr>
+    </w:lvl>
+    <w:lvl w:ilvl="2" w:tentative="1">
+      <w:start w:val="1"/>
+      <w:numFmt w:val="decimal"/>
+      <w:lvlText w:val="%3."/>
+      <w:lvlJc w:val="left"/>
+      <w:pPr>
+        <w:tabs>
+          <w:tab w:val="num" w:pos="2160"/>
+        </w:tabs>
+        <w:ind w:left="2160" w:hanging="360"/>
+      </w:pPr>
+    </w:lvl>
+    <w:lvl w:ilvl="3" w:tentative="1">
+      <w:start w:val="1"/>
+      <w:numFmt w:val="decimal"/>
+      <w:lvlText w:val="%4."/>
+      <w:lvlJc w:val="left"/>
+      <w:pPr>
+        <w:tabs>
+          <w:tab w:val="num" w:pos="2880"/>
+        </w:tabs>
+        <w:ind w:left="2880" w:hanging="360"/>
+      </w:pPr>
+    </w:lvl>
+    <w:lvl w:ilvl="4" w:tentative="1">
+      <w:start w:val="1"/>
+      <w:numFmt w:val="decimal"/>
+      <w:lvlText w:val="%5."/>
+      <w:lvlJc w:val="left"/>
+      <w:pPr>
+        <w:tabs>
+          <w:tab w:val="num" w:pos="3600"/>
+        </w:tabs>
+        <w:ind w:left="3600" w:hanging="360"/>
+      </w:pPr>
+    </w:lvl>
+    <w:lvl w:ilvl="5" w:tentative="1">
+      <w:start w:val="1"/>
+      <w:numFmt w:val="decimal"/>
+      <w:lvlText w:val="%6."/>
+      <w:lvlJc w:val="left"/>
+      <w:pPr>
+        <w:tabs>
+          <w:tab w:val="num" w:pos="4320"/>
+        </w:tabs>
+        <w:ind w:left="4320" w:hanging="360"/>
+      </w:pPr>
+    </w:lvl>
+    <w:lvl w:ilvl="6" w:tentative="1">
+      <w:start w:val="1"/>
+      <w:numFmt w:val="decimal"/>
+      <w:lvlText w:val="%7."/>
+      <w:lvlJc w:val="left"/>
+      <w:pPr>
+        <w:tabs>
+          <w:tab w:val="num" w:pos="5040"/>
+        </w:tabs>
+        <w:ind w:left="5040" w:hanging="360"/>
+      </w:pPr>
+    </w:lvl>
+    <w:lvl w:ilvl="7" w:tentative="1">
+      <w:start w:val="1"/>
+      <w:numFmt w:val="decimal"/>
+      <w:lvlText w:val="%8."/>
+      <w:lvlJc w:val="left"/>
+      <w:pPr>
+        <w:tabs>
+          <w:tab w:val="num" w:pos="5760"/>
+        </w:tabs>
+        <w:ind w:left="5760" w:hanging="360"/>
+      </w:pPr>
+    </w:lvl>
+    <w:lvl w:ilvl="8" w:tentative="1">
+      <w:start w:val="1"/>
+      <w:numFmt w:val="decimal"/>
+      <w:lvlText w:val="%9."/>
+      <w:lvlJc w:val="left"/>
+      <w:pPr>
+        <w:tabs>
+          <w:tab w:val="num" w:pos="6480"/>
+        </w:tabs>
+        <w:ind w:left="6480" w:hanging="360"/>
+      </w:pPr>
+    </w:lvl>
+  </w:abstractNum>
+  <w:abstractNum w:abstractNumId="1" w15:restartNumberingAfterBreak="0">
+    <w:nsid w:val="06E24EEA"/>
+    <w:multiLevelType w:val="hybridMultilevel"/>
+    <w:tmpl w:val="3B5A4564"/>
+    <w:lvl w:ilvl="0" w:tplc="0410000F">
+      <w:start w:val="1"/>
+      <w:numFmt w:val="decimal"/>
+      <w:lvlText w:val="%1."/>
+      <w:lvlJc w:val="left"/>
+      <w:pPr>
+        <w:ind w:left="720" w:hanging="360"/>
+      </w:pPr>
+    </w:lvl>
+    <w:lvl w:ilvl="1" w:tplc="04100019" w:tentative="1">
+      <w:start w:val="1"/>
+      <w:numFmt w:val="lowerLetter"/>
+      <w:lvlText w:val="%2."/>
+      <w:lvlJc w:val="left"/>
+      <w:pPr>
+        <w:ind w:left="1440" w:hanging="360"/>
+      </w:pPr>
+    </w:lvl>
+    <w:lvl w:ilvl="2" w:tplc="0410001B" w:tentative="1">
+      <w:start w:val="1"/>
+      <w:numFmt w:val="lowerRoman"/>
+      <w:lvlText w:val="%3."/>
+      <w:lvlJc w:val="right"/>
+      <w:pPr>
+        <w:ind w:left="2160" w:hanging="180"/>
+      </w:pPr>
+    </w:lvl>
+    <w:lvl w:ilvl="3" w:tplc="0410000F" w:tentative="1">
+      <w:start w:val="1"/>
+      <w:numFmt w:val="decimal"/>
+      <w:lvlText w:val="%4."/>
+      <w:lvlJc w:val="left"/>
+      <w:pPr>
+        <w:ind w:left="2880" w:hanging="360"/>
+      </w:pPr>
+    </w:lvl>
+    <w:lvl w:ilvl="4" w:tplc="04100019" w:tentative="1">
+      <w:start w:val="1"/>
+      <w:numFmt w:val="lowerLetter"/>
+      <w:lvlText w:val="%5."/>
+      <w:lvlJc w:val="left"/>
+      <w:pPr>
+        <w:ind w:left="3600" w:hanging="360"/>
+      </w:pPr>
+    </w:lvl>
+    <w:lvl w:ilvl="5" w:tplc="0410001B" w:tentative="1">
+      <w:start w:val="1"/>
+      <w:numFmt w:val="lowerRoman"/>
+      <w:lvlText w:val="%6."/>
+      <w:lvlJc w:val="right"/>
+      <w:pPr>
+        <w:ind w:left="4320" w:hanging="180"/>
+      </w:pPr>
+    </w:lvl>
+    <w:lvl w:ilvl="6" w:tplc="0410000F" w:tentative="1">
+      <w:start w:val="1"/>
+      <w:numFmt w:val="decimal"/>
+      <w:lvlText w:val="%7."/>
+      <w:lvlJc w:val="left"/>
+      <w:pPr>
+        <w:ind w:left="5040" w:hanging="360"/>
+      </w:pPr>
+    </w:lvl>
+    <w:lvl w:ilvl="7" w:tplc="04100019" w:tentative="1">
+      <w:start w:val="1"/>
+      <w:numFmt w:val="lowerLetter"/>
+      <w:lvlText w:val="%8."/>
+      <w:lvlJc w:val="left"/>
+      <w:pPr>
+        <w:ind w:left="5760" w:hanging="360"/>
+      </w:pPr>
+    </w:lvl>
+    <w:lvl w:ilvl="8" w:tplc="0410001B" w:tentative="1">
+      <w:start w:val="1"/>
+      <w:numFmt w:val="lowerRoman"/>
+      <w:lvlText w:val="%9."/>
+      <w:lvlJc w:val="right"/>
+      <w:pPr>
+        <w:ind w:left="6480" w:hanging="180"/>
+      </w:pPr>
+    </w:lvl>
+  </w:abstractNum>
+  <w:abstractNum w:abstractNumId="2" w15:restartNumberingAfterBreak="0">
+    <w:nsid w:val="0FED2374"/>
+    <w:multiLevelType w:val="multilevel"/>
+    <w:tmpl w:val="AA9A692C"/>
+    <w:lvl w:ilvl="0">
+      <w:start w:val="1"/>
+      <w:numFmt w:val="decimal"/>
+      <w:lvlText w:val="%1."/>
+      <w:lvlJc w:val="left"/>
+      <w:pPr>
+        <w:tabs>
+          <w:tab w:val="num" w:pos="720"/>
+        </w:tabs>
+        <w:ind w:left="720" w:hanging="360"/>
+      </w:pPr>
+    </w:lvl>
+    <w:lvl w:ilvl="1" w:tentative="1">
+      <w:start w:val="1"/>
+      <w:numFmt w:val="decimal"/>
+      <w:lvlText w:val="%2."/>
+      <w:lvlJc w:val="left"/>
+      <w:pPr>
+        <w:tabs>
+          <w:tab w:val="num" w:pos="1440"/>
+        </w:tabs>
+        <w:ind w:left="1440" w:hanging="360"/>
+      </w:pPr>
+    </w:lvl>
+    <w:lvl w:ilvl="2" w:tentative="1">
+      <w:start w:val="1"/>
+      <w:numFmt w:val="decimal"/>
+      <w:lvlText w:val="%3."/>
+      <w:lvlJc w:val="left"/>
+      <w:pPr>
+        <w:tabs>
+          <w:tab w:val="num" w:pos="2160"/>
+        </w:tabs>
+        <w:ind w:left="2160" w:hanging="360"/>
+      </w:pPr>
+    </w:lvl>
+    <w:lvl w:ilvl="3" w:tentative="1">
+      <w:start w:val="1"/>
+      <w:numFmt w:val="decimal"/>
+      <w:lvlText w:val="%4."/>
+      <w:lvlJc w:val="left"/>
+      <w:pPr>
+        <w:tabs>
+          <w:tab w:val="num" w:pos="2880"/>
+        </w:tabs>
+        <w:ind w:left="2880" w:hanging="360"/>
+      </w:pPr>
+    </w:lvl>
+    <w:lvl w:ilvl="4" w:tentative="1">
+      <w:start w:val="1"/>
+      <w:numFmt w:val="decimal"/>
+      <w:lvlText w:val="%5."/>
+      <w:lvlJc w:val="left"/>
+      <w:pPr>
+        <w:tabs>
+          <w:tab w:val="num" w:pos="3600"/>
+        </w:tabs>
+        <w:ind w:left="3600" w:hanging="360"/>
+      </w:pPr>
+    </w:lvl>
+    <w:lvl w:ilvl="5" w:tentative="1">
+      <w:start w:val="1"/>
+      <w:numFmt w:val="decimal"/>
+      <w:lvlText w:val="%6."/>
+      <w:lvlJc w:val="left"/>
+      <w:pPr>
+        <w:tabs>
+          <w:tab w:val="num" w:pos="4320"/>
+        </w:tabs>
+        <w:ind w:left="4320" w:hanging="360"/>
+      </w:pPr>
+    </w:lvl>
+    <w:lvl w:ilvl="6" w:tentative="1">
+      <w:start w:val="1"/>
+      <w:numFmt w:val="decimal"/>
+      <w:lvlText w:val="%7."/>
+      <w:lvlJc w:val="left"/>
+      <w:pPr>
+        <w:tabs>
+          <w:tab w:val="num" w:pos="5040"/>
+        </w:tabs>
+        <w:ind w:left="5040" w:hanging="360"/>
+      </w:pPr>
+    </w:lvl>
+    <w:lvl w:ilvl="7" w:tentative="1">
+      <w:start w:val="1"/>
+      <w:numFmt w:val="decimal"/>
+      <w:lvlText w:val="%8."/>
+      <w:lvlJc w:val="left"/>
+      <w:pPr>
+        <w:tabs>
+          <w:tab w:val="num" w:pos="5760"/>
+        </w:tabs>
+        <w:ind w:left="5760" w:hanging="360"/>
+      </w:pPr>
+    </w:lvl>
+    <w:lvl w:ilvl="8" w:tentative="1">
+      <w:start w:val="1"/>
+      <w:numFmt w:val="decimal"/>
+      <w:lvlText w:val="%9."/>
+      <w:lvlJc w:val="left"/>
+      <w:pPr>
+        <w:tabs>
+          <w:tab w:val="num" w:pos="6480"/>
+        </w:tabs>
+        <w:ind w:left="6480" w:hanging="360"/>
+      </w:pPr>
+    </w:lvl>
+  </w:abstractNum>
+  <w:abstractNum w:abstractNumId="3" w15:restartNumberingAfterBreak="0">
     <w:nsid w:val="1FF1240D"/>
     <w:multiLevelType w:val="hybridMultilevel"/>
     <w:tmpl w:val="FC527FFC"/>
@@ -2189,7 +3520,120 @@
       </w:pPr>
     </w:lvl>
   </w:abstractNum>
-  <w:abstractNum w:abstractNumId="1" w15:restartNumberingAfterBreak="0">
+  <w:abstractNum w:abstractNumId="4" w15:restartNumberingAfterBreak="0">
+    <w:nsid w:val="24657B01"/>
+    <w:multiLevelType w:val="multilevel"/>
+    <w:tmpl w:val="3328DDF0"/>
+    <w:lvl w:ilvl="0">
+      <w:start w:val="1"/>
+      <w:numFmt w:val="decimal"/>
+      <w:lvlText w:val="%1."/>
+      <w:lvlJc w:val="left"/>
+      <w:pPr>
+        <w:tabs>
+          <w:tab w:val="num" w:pos="720"/>
+        </w:tabs>
+        <w:ind w:left="720" w:hanging="360"/>
+      </w:pPr>
+    </w:lvl>
+    <w:lvl w:ilvl="1" w:tentative="1">
+      <w:start w:val="1"/>
+      <w:numFmt w:val="decimal"/>
+      <w:lvlText w:val="%2."/>
+      <w:lvlJc w:val="left"/>
+      <w:pPr>
+        <w:tabs>
+          <w:tab w:val="num" w:pos="1440"/>
+        </w:tabs>
+        <w:ind w:left="1440" w:hanging="360"/>
+      </w:pPr>
+    </w:lvl>
+    <w:lvl w:ilvl="2" w:tentative="1">
+      <w:start w:val="1"/>
+      <w:numFmt w:val="decimal"/>
+      <w:lvlText w:val="%3."/>
+      <w:lvlJc w:val="left"/>
+      <w:pPr>
+        <w:tabs>
+          <w:tab w:val="num" w:pos="2160"/>
+        </w:tabs>
+        <w:ind w:left="2160" w:hanging="360"/>
+      </w:pPr>
+    </w:lvl>
+    <w:lvl w:ilvl="3" w:tentative="1">
+      <w:start w:val="1"/>
+      <w:numFmt w:val="decimal"/>
+      <w:lvlText w:val="%4."/>
+      <w:lvlJc w:val="left"/>
+      <w:pPr>
+        <w:tabs>
+          <w:tab w:val="num" w:pos="2880"/>
+        </w:tabs>
+        <w:ind w:left="2880" w:hanging="360"/>
+      </w:pPr>
+    </w:lvl>
+    <w:lvl w:ilvl="4" w:tentative="1">
+      <w:start w:val="1"/>
+      <w:numFmt w:val="decimal"/>
+      <w:lvlText w:val="%5."/>
+      <w:lvlJc w:val="left"/>
+      <w:pPr>
+        <w:tabs>
+          <w:tab w:val="num" w:pos="3600"/>
+        </w:tabs>
+        <w:ind w:left="3600" w:hanging="360"/>
+      </w:pPr>
+    </w:lvl>
+    <w:lvl w:ilvl="5" w:tentative="1">
+      <w:start w:val="1"/>
+      <w:numFmt w:val="decimal"/>
+      <w:lvlText w:val="%6."/>
+      <w:lvlJc w:val="left"/>
+      <w:pPr>
+        <w:tabs>
+          <w:tab w:val="num" w:pos="4320"/>
+        </w:tabs>
+        <w:ind w:left="4320" w:hanging="360"/>
+      </w:pPr>
+    </w:lvl>
+    <w:lvl w:ilvl="6" w:tentative="1">
+      <w:start w:val="1"/>
+      <w:numFmt w:val="decimal"/>
+      <w:lvlText w:val="%7."/>
+      <w:lvlJc w:val="left"/>
+      <w:pPr>
+        <w:tabs>
+          <w:tab w:val="num" w:pos="5040"/>
+        </w:tabs>
+        <w:ind w:left="5040" w:hanging="360"/>
+      </w:pPr>
+    </w:lvl>
+    <w:lvl w:ilvl="7" w:tentative="1">
+      <w:start w:val="1"/>
+      <w:numFmt w:val="decimal"/>
+      <w:lvlText w:val="%8."/>
+      <w:lvlJc w:val="left"/>
+      <w:pPr>
+        <w:tabs>
+          <w:tab w:val="num" w:pos="5760"/>
+        </w:tabs>
+        <w:ind w:left="5760" w:hanging="360"/>
+      </w:pPr>
+    </w:lvl>
+    <w:lvl w:ilvl="8" w:tentative="1">
+      <w:start w:val="1"/>
+      <w:numFmt w:val="decimal"/>
+      <w:lvlText w:val="%9."/>
+      <w:lvlJc w:val="left"/>
+      <w:pPr>
+        <w:tabs>
+          <w:tab w:val="num" w:pos="6480"/>
+        </w:tabs>
+        <w:ind w:left="6480" w:hanging="360"/>
+      </w:pPr>
+    </w:lvl>
+  </w:abstractNum>
+  <w:abstractNum w:abstractNumId="5" w15:restartNumberingAfterBreak="0">
     <w:nsid w:val="2E1468D3"/>
     <w:multiLevelType w:val="hybridMultilevel"/>
     <w:tmpl w:val="EBB4EFF0"/>
@@ -2278,7 +3722,93 @@
       </w:pPr>
     </w:lvl>
   </w:abstractNum>
-  <w:abstractNum w:abstractNumId="2" w15:restartNumberingAfterBreak="0">
+  <w:abstractNum w:abstractNumId="6" w15:restartNumberingAfterBreak="0">
+    <w:nsid w:val="66634298"/>
+    <w:multiLevelType w:val="hybridMultilevel"/>
+    <w:tmpl w:val="F46A238A"/>
+    <w:lvl w:ilvl="0" w:tplc="0410000F">
+      <w:start w:val="1"/>
+      <w:numFmt w:val="decimal"/>
+      <w:lvlText w:val="%1."/>
+      <w:lvlJc w:val="left"/>
+      <w:pPr>
+        <w:ind w:left="720" w:hanging="360"/>
+      </w:pPr>
+    </w:lvl>
+    <w:lvl w:ilvl="1" w:tplc="04100019" w:tentative="1">
+      <w:start w:val="1"/>
+      <w:numFmt w:val="lowerLetter"/>
+      <w:lvlText w:val="%2."/>
+      <w:lvlJc w:val="left"/>
+      <w:pPr>
+        <w:ind w:left="1440" w:hanging="360"/>
+      </w:pPr>
+    </w:lvl>
+    <w:lvl w:ilvl="2" w:tplc="0410001B" w:tentative="1">
+      <w:start w:val="1"/>
+      <w:numFmt w:val="lowerRoman"/>
+      <w:lvlText w:val="%3."/>
+      <w:lvlJc w:val="right"/>
+      <w:pPr>
+        <w:ind w:left="2160" w:hanging="180"/>
+      </w:pPr>
+    </w:lvl>
+    <w:lvl w:ilvl="3" w:tplc="0410000F" w:tentative="1">
+      <w:start w:val="1"/>
+      <w:numFmt w:val="decimal"/>
+      <w:lvlText w:val="%4."/>
+      <w:lvlJc w:val="left"/>
+      <w:pPr>
+        <w:ind w:left="2880" w:hanging="360"/>
+      </w:pPr>
+    </w:lvl>
+    <w:lvl w:ilvl="4" w:tplc="04100019" w:tentative="1">
+      <w:start w:val="1"/>
+      <w:numFmt w:val="lowerLetter"/>
+      <w:lvlText w:val="%5."/>
+      <w:lvlJc w:val="left"/>
+      <w:pPr>
+        <w:ind w:left="3600" w:hanging="360"/>
+      </w:pPr>
+    </w:lvl>
+    <w:lvl w:ilvl="5" w:tplc="0410001B" w:tentative="1">
+      <w:start w:val="1"/>
+      <w:numFmt w:val="lowerRoman"/>
+      <w:lvlText w:val="%6."/>
+      <w:lvlJc w:val="right"/>
+      <w:pPr>
+        <w:ind w:left="4320" w:hanging="180"/>
+      </w:pPr>
+    </w:lvl>
+    <w:lvl w:ilvl="6" w:tplc="0410000F" w:tentative="1">
+      <w:start w:val="1"/>
+      <w:numFmt w:val="decimal"/>
+      <w:lvlText w:val="%7."/>
+      <w:lvlJc w:val="left"/>
+      <w:pPr>
+        <w:ind w:left="5040" w:hanging="360"/>
+      </w:pPr>
+    </w:lvl>
+    <w:lvl w:ilvl="7" w:tplc="04100019" w:tentative="1">
+      <w:start w:val="1"/>
+      <w:numFmt w:val="lowerLetter"/>
+      <w:lvlText w:val="%8."/>
+      <w:lvlJc w:val="left"/>
+      <w:pPr>
+        <w:ind w:left="5760" w:hanging="360"/>
+      </w:pPr>
+    </w:lvl>
+    <w:lvl w:ilvl="8" w:tplc="0410001B" w:tentative="1">
+      <w:start w:val="1"/>
+      <w:numFmt w:val="lowerRoman"/>
+      <w:lvlText w:val="%9."/>
+      <w:lvlJc w:val="right"/>
+      <w:pPr>
+        <w:ind w:left="6480" w:hanging="180"/>
+      </w:pPr>
+    </w:lvl>
+  </w:abstractNum>
+  <w:abstractNum w:abstractNumId="7" w15:restartNumberingAfterBreak="0">
     <w:nsid w:val="70134FEA"/>
     <w:multiLevelType w:val="hybridMultilevel"/>
     <w:tmpl w:val="C5D042E8"/>
@@ -2368,12 +3898,27 @@
     </w:lvl>
   </w:abstractNum>
   <w:num w:numId="1">
+    <w:abstractNumId w:val="3"/>
+  </w:num>
+  <w:num w:numId="2">
+    <w:abstractNumId w:val="7"/>
+  </w:num>
+  <w:num w:numId="3">
+    <w:abstractNumId w:val="5"/>
+  </w:num>
+  <w:num w:numId="4">
+    <w:abstractNumId w:val="2"/>
+  </w:num>
+  <w:num w:numId="5">
     <w:abstractNumId w:val="0"/>
   </w:num>
-  <w:num w:numId="2">
-    <w:abstractNumId w:val="2"/>
+  <w:num w:numId="6">
+    <w:abstractNumId w:val="6"/>
   </w:num>
-  <w:num w:numId="3">
+  <w:num w:numId="7">
+    <w:abstractNumId w:val="4"/>
+  </w:num>
+  <w:num w:numId="8">
     <w:abstractNumId w:val="1"/>
   </w:num>
 </w:numbering>
@@ -3120,4 +4665,16 @@
     </a:ext>
   </a:extLst>
 </a:theme>
+</file>
+
+<file path=customXml/item1.xml><?xml version="1.0" encoding="utf-8"?>
+<b:Sources xmlns:b="http://schemas.openxmlformats.org/officeDocument/2006/bibliography" xmlns="http://schemas.openxmlformats.org/officeDocument/2006/bibliography" SelectedStyle="\APASixthEditionOfficeOnline.xsl" StyleName="APA" Version="6"/>
+</file>
+
+<file path=customXml/itemProps1.xml><?xml version="1.0" encoding="utf-8"?>
+<ds:datastoreItem xmlns:ds="http://schemas.openxmlformats.org/officeDocument/2006/customXml" ds:itemID="{78D150A6-8E3B-4C37-A10A-D10BBCE97475}">
+  <ds:schemaRefs>
+    <ds:schemaRef ds:uri="http://schemas.openxmlformats.org/officeDocument/2006/bibliography"/>
+  </ds:schemaRefs>
+</ds:datastoreItem>
 </file>
</xml_diff>